<commit_message>
Data Science - Airbnb Berlin - Protocol.docx
</commit_message>
<xml_diff>
--- a/Data Science - Airbnb Berlin - Protocol.docx
+++ b/Data Science - Airbnb Berlin - Protocol.docx
@@ -309,58 +309,39 @@
     </w:p>
     <w:p>
       <w:pPr>
-        <w:pStyle w:val="NormalWeb"/>
-        <w:shd w:val="clear" w:color="auto" w:fill="FFFFFF"/>
-        <w:spacing w:line="360" w:lineRule="atLeast"/>
-        <w:textAlignment w:val="baseline"/>
-        <w:rPr>
-          <w:rFonts w:ascii="Arial" w:hAnsi="Arial" w:cs="Arial"/>
-          <w:strike/>
-          <w:color w:val="222222"/>
-        </w:rPr>
-      </w:pPr>
-      <w:r>
-        <w:rPr>
-          <w:rFonts w:ascii="Segoe UI" w:hAnsi="Segoe UI" w:cs="Segoe UI"/>
-          <w:strike/>
-          <w:color w:val="24292E"/>
-        </w:rPr>
-        <w:t>After creating a model which predict the next quarter </w:t>
-      </w:r>
-      <w:r>
-        <w:rPr>
-          <w:rFonts w:ascii="Segoe UI" w:hAnsi="Segoe UI" w:cs="Segoe UI"/>
-          <w:strike/>
-          <w:color w:val="24292E"/>
-          <w:lang w:val="en-GB"/>
-        </w:rPr>
-        <w:t>occupancy of the property</w:t>
-      </w:r>
-      <w:r>
-        <w:rPr>
-          <w:rFonts w:ascii="Segoe UI" w:hAnsi="Segoe UI" w:cs="Segoe UI"/>
-          <w:strike/>
-          <w:color w:val="24292E"/>
-        </w:rPr>
-        <w:t>, I plan to check whether a </w:t>
-      </w:r>
-      <w:r>
-        <w:rPr>
-          <w:rFonts w:ascii="Segoe UI" w:hAnsi="Segoe UI" w:cs="Segoe UI"/>
-          <w:strike/>
-          <w:color w:val="24292E"/>
-          <w:lang w:val="en-GB"/>
-        </w:rPr>
-        <w:t>host </w:t>
-      </w:r>
-      <w:r>
-        <w:rPr>
-          <w:rFonts w:ascii="Segoe UI" w:hAnsi="Segoe UI" w:cs="Segoe UI"/>
-          <w:strike/>
-          <w:color w:val="24292E"/>
-        </w:rPr>
-        <w:t>can optimize the price (I will check whether an increase /decrease in price will affect the occupancy of the properties).</w:t>
-      </w:r>
+        <w:bidi w:val="0"/>
+        <w:rPr>
+          <w:rFonts w:ascii="Segoe UI" w:hAnsi="Segoe UI" w:cs="Segoe UI"/>
+          <w:color w:val="24292E"/>
+        </w:rPr>
+      </w:pPr>
+    </w:p>
+    <w:p>
+      <w:pPr>
+        <w:bidi w:val="0"/>
+        <w:rPr>
+          <w:rFonts w:ascii="Segoe UI" w:hAnsi="Segoe UI" w:cs="Segoe UI"/>
+          <w:color w:val="24292E"/>
+        </w:rPr>
+      </w:pPr>
+    </w:p>
+    <w:p>
+      <w:pPr>
+        <w:bidi w:val="0"/>
+        <w:rPr>
+          <w:rFonts w:ascii="Segoe UI" w:hAnsi="Segoe UI" w:cs="Segoe UI"/>
+          <w:color w:val="24292E"/>
+        </w:rPr>
+      </w:pPr>
+    </w:p>
+    <w:p>
+      <w:pPr>
+        <w:bidi w:val="0"/>
+        <w:rPr>
+          <w:rFonts w:ascii="Segoe UI" w:hAnsi="Segoe UI" w:cs="Segoe UI"/>
+          <w:color w:val="24292E"/>
+        </w:rPr>
+      </w:pPr>
     </w:p>
     <w:p>
       <w:pPr>
@@ -1615,15 +1596,6 @@
           <w:szCs w:val="24"/>
         </w:rPr>
       </w:pPr>
-      <w:r>
-        <w:rPr>
-          <w:rFonts w:ascii="Segoe UI" w:eastAsia="Times New Roman" w:hAnsi="Segoe UI" w:cs="Segoe UI"/>
-          <w:color w:val="24292E"/>
-          <w:sz w:val="24"/>
-          <w:szCs w:val="24"/>
-        </w:rPr>
-        <w:t xml:space="preserve">In </w:t>
-      </w:r>
       <w:hyperlink r:id="rId16" w:tooltip="3- Berlin_Airbnb_Data_Cleansing.ipynb" w:history="1">
         <w:r>
           <w:rPr>
@@ -1685,294 +1657,850 @@
           <w:sz w:val="24"/>
           <w:szCs w:val="24"/>
         </w:rPr>
-        <w:t>by filling NA, fixing outliers and co.</w:t>
-      </w:r>
-    </w:p>
-    <w:p>
-      <w:pPr>
+        <w:t xml:space="preserve">by filling NA, fixing outliers and </w:t>
+      </w:r>
+      <w:r>
+        <w:rPr>
+          <w:rFonts w:ascii="Segoe UI" w:eastAsia="Times New Roman" w:hAnsi="Segoe UI" w:cs="Segoe UI"/>
+          <w:color w:val="24292E"/>
+          <w:sz w:val="24"/>
+          <w:szCs w:val="24"/>
+        </w:rPr>
+        <w:t xml:space="preserve">etc. This is based on the results and conclusions of the EDA section.  </w:t>
+      </w:r>
+    </w:p>
+    <w:p>
+      <w:pPr>
+        <w:shd w:val="clear" w:color="auto" w:fill="FFFFFF"/>
         <w:bidi w:val="0"/>
-        <w:rPr>
-          <w:rFonts w:ascii="Segoe UI" w:hAnsi="Segoe UI" w:cs="Segoe UI"/>
-          <w:color w:val="24292E"/>
-        </w:rPr>
-      </w:pPr>
-      <w:r>
-        <w:rPr>
-          <w:rFonts w:ascii="Segoe UI" w:hAnsi="Segoe UI" w:cs="Segoe UI"/>
-          <w:color w:val="24292E"/>
-        </w:rPr>
-        <w:t xml:space="preserve">2 - </w:t>
-      </w:r>
-      <w:proofErr w:type="spellStart"/>
-      <w:r>
-        <w:rPr>
-          <w:rFonts w:ascii="Segoe UI" w:hAnsi="Segoe UI" w:cs="Segoe UI"/>
-          <w:color w:val="24292E"/>
-        </w:rPr>
-        <w:t>Berlin_Airbnb_EDA</w:t>
-      </w:r>
-      <w:proofErr w:type="spellEnd"/>
-    </w:p>
-    <w:p>
-      <w:r>
-        <w:t>Here you have to describe how you plan to manipulate the data. For this you have to answer to the following questions:</w:t>
+        <w:spacing w:before="240" w:after="0" w:line="240" w:lineRule="auto"/>
+        <w:ind w:firstLine="720"/>
+        <w:jc w:val="both"/>
+        <w:rPr>
+          <w:rFonts w:ascii="Segoe UI" w:eastAsia="Times New Roman" w:hAnsi="Segoe UI" w:cs="Segoe UI"/>
+          <w:color w:val="24292E"/>
+          <w:sz w:val="24"/>
+          <w:szCs w:val="24"/>
+        </w:rPr>
+      </w:pPr>
+      <w:r>
+        <w:rPr>
+          <w:rFonts w:ascii="Segoe UI" w:eastAsia="Times New Roman" w:hAnsi="Segoe UI" w:cs="Segoe UI"/>
+          <w:color w:val="24292E"/>
+          <w:sz w:val="24"/>
+          <w:szCs w:val="24"/>
+        </w:rPr>
+        <w:t xml:space="preserve">The methodology </w:t>
+      </w:r>
+      <w:r>
+        <w:rPr>
+          <w:rFonts w:ascii="Segoe UI" w:eastAsia="Times New Roman" w:hAnsi="Segoe UI" w:cs="Segoe UI"/>
+          <w:color w:val="24292E"/>
+          <w:sz w:val="24"/>
+          <w:szCs w:val="24"/>
+        </w:rPr>
+        <w:t xml:space="preserve">of </w:t>
+      </w:r>
+      <w:r>
+        <w:rPr>
+          <w:rFonts w:ascii="Segoe UI" w:eastAsia="Times New Roman" w:hAnsi="Segoe UI" w:cs="Segoe UI"/>
+          <w:color w:val="24292E"/>
+          <w:sz w:val="24"/>
+          <w:szCs w:val="24"/>
+        </w:rPr>
+        <w:t>handling</w:t>
+      </w:r>
+      <w:r>
+        <w:rPr>
+          <w:rFonts w:ascii="Segoe UI" w:eastAsia="Times New Roman" w:hAnsi="Segoe UI" w:cs="Segoe UI"/>
+          <w:color w:val="24292E"/>
+          <w:sz w:val="24"/>
+          <w:szCs w:val="24"/>
+        </w:rPr>
+        <w:t xml:space="preserve"> outliers:</w:t>
       </w:r>
     </w:p>
     <w:p>
       <w:pPr>
         <w:numPr>
           <w:ilvl w:val="0"/>
-          <w:numId w:val="4"/>
+          <w:numId w:val="9"/>
         </w:numPr>
+        <w:shd w:val="clear" w:color="auto" w:fill="FFFFFF"/>
         <w:bidi w:val="0"/>
-        <w:spacing w:after="0" w:line="276" w:lineRule="auto"/>
-      </w:pPr>
-      <w:r>
-        <w:t>On which time frames will your project be based on?</w:t>
-      </w:r>
-    </w:p>
-    <w:p>
-      <w:pPr>
+        <w:spacing w:after="0" w:line="300" w:lineRule="atLeast"/>
+        <w:ind w:right="480"/>
+        <w:rPr>
+          <w:rFonts w:ascii="Segoe UI" w:eastAsia="Times New Roman" w:hAnsi="Segoe UI" w:cs="Segoe UI"/>
+          <w:color w:val="24292E"/>
+          <w:sz w:val="24"/>
+          <w:szCs w:val="24"/>
+        </w:rPr>
+      </w:pPr>
+      <w:r>
+        <w:rPr>
+          <w:rFonts w:ascii="Segoe UI" w:eastAsia="Times New Roman" w:hAnsi="Segoe UI" w:cs="Segoe UI"/>
+          <w:color w:val="24292E"/>
+          <w:sz w:val="24"/>
+          <w:szCs w:val="24"/>
+        </w:rPr>
+        <w:t xml:space="preserve">If the outliers </w:t>
+      </w:r>
+      <w:r>
+        <w:rPr>
+          <w:rFonts w:ascii="Segoe UI" w:eastAsia="Times New Roman" w:hAnsi="Segoe UI" w:cs="Segoe UI"/>
+          <w:color w:val="24292E"/>
+          <w:sz w:val="24"/>
+          <w:szCs w:val="24"/>
+        </w:rPr>
+        <w:t>are</w:t>
+      </w:r>
+      <w:r>
+        <w:rPr>
+          <w:rFonts w:ascii="Segoe UI" w:eastAsia="Times New Roman" w:hAnsi="Segoe UI" w:cs="Segoe UI"/>
+          <w:color w:val="24292E"/>
+          <w:sz w:val="24"/>
+          <w:szCs w:val="24"/>
+        </w:rPr>
+        <w:t xml:space="preserve"> a mistaken observation - replacing the outliers with </w:t>
+      </w:r>
+      <w:proofErr w:type="spellStart"/>
+      <w:r>
+        <w:rPr>
+          <w:rFonts w:ascii="Segoe UI" w:eastAsia="Times New Roman" w:hAnsi="Segoe UI" w:cs="Segoe UI"/>
+          <w:color w:val="24292E"/>
+          <w:sz w:val="24"/>
+          <w:szCs w:val="24"/>
+        </w:rPr>
+        <w:t>na.</w:t>
+      </w:r>
+      <w:proofErr w:type="spellEnd"/>
+    </w:p>
+    <w:p>
+      <w:pPr>
+        <w:numPr>
+          <w:ilvl w:val="0"/>
+          <w:numId w:val="9"/>
+        </w:numPr>
+        <w:shd w:val="clear" w:color="auto" w:fill="FFFFFF"/>
+        <w:bidi w:val="0"/>
+        <w:spacing w:after="0" w:line="300" w:lineRule="atLeast"/>
+        <w:ind w:right="480"/>
+        <w:rPr>
+          <w:rFonts w:ascii="Segoe UI" w:eastAsia="Times New Roman" w:hAnsi="Segoe UI" w:cs="Segoe UI"/>
+          <w:color w:val="24292E"/>
+          <w:sz w:val="24"/>
+          <w:szCs w:val="24"/>
+        </w:rPr>
+      </w:pPr>
+      <w:r>
+        <w:rPr>
+          <w:rFonts w:ascii="Segoe UI" w:eastAsia="Times New Roman" w:hAnsi="Segoe UI" w:cs="Segoe UI"/>
+          <w:color w:val="24292E"/>
+          <w:sz w:val="24"/>
+          <w:szCs w:val="24"/>
+        </w:rPr>
+        <w:t xml:space="preserve">If the outliers generate any false correlation with the outcome - replacing the outliers with </w:t>
+      </w:r>
+      <w:proofErr w:type="spellStart"/>
+      <w:r>
+        <w:rPr>
+          <w:rFonts w:ascii="Segoe UI" w:eastAsia="Times New Roman" w:hAnsi="Segoe UI" w:cs="Segoe UI"/>
+          <w:color w:val="24292E"/>
+          <w:sz w:val="24"/>
+          <w:szCs w:val="24"/>
+        </w:rPr>
+        <w:t>na.</w:t>
+      </w:r>
+      <w:proofErr w:type="spellEnd"/>
+    </w:p>
+    <w:p>
+      <w:pPr>
+        <w:numPr>
+          <w:ilvl w:val="0"/>
+          <w:numId w:val="9"/>
+        </w:numPr>
+        <w:shd w:val="clear" w:color="auto" w:fill="FFFFFF"/>
+        <w:bidi w:val="0"/>
+        <w:spacing w:after="0" w:line="300" w:lineRule="atLeast"/>
+        <w:ind w:right="480"/>
+        <w:rPr>
+          <w:rFonts w:ascii="Segoe UI" w:eastAsia="Times New Roman" w:hAnsi="Segoe UI" w:cs="Segoe UI"/>
+          <w:color w:val="24292E"/>
+          <w:sz w:val="24"/>
+          <w:szCs w:val="24"/>
+        </w:rPr>
+      </w:pPr>
+      <w:r>
+        <w:rPr>
+          <w:rFonts w:ascii="Segoe UI" w:eastAsia="Times New Roman" w:hAnsi="Segoe UI" w:cs="Segoe UI"/>
+          <w:color w:val="24292E"/>
+          <w:sz w:val="24"/>
+          <w:szCs w:val="24"/>
+        </w:rPr>
+        <w:t xml:space="preserve">If the removal of the outliers </w:t>
+      </w:r>
+      <w:r>
+        <w:rPr>
+          <w:rFonts w:ascii="Segoe UI" w:eastAsia="Times New Roman" w:hAnsi="Segoe UI" w:cs="Segoe UI"/>
+          <w:color w:val="24292E"/>
+          <w:sz w:val="24"/>
+          <w:szCs w:val="24"/>
+        </w:rPr>
+        <w:t>changes</w:t>
+      </w:r>
+      <w:r>
+        <w:rPr>
+          <w:rFonts w:ascii="Segoe UI" w:eastAsia="Times New Roman" w:hAnsi="Segoe UI" w:cs="Segoe UI"/>
+          <w:color w:val="24292E"/>
+          <w:sz w:val="24"/>
+          <w:szCs w:val="24"/>
+        </w:rPr>
+        <w:t xml:space="preserve"> the distribution of the outcome but not the correlation - replacing the outliers with </w:t>
+      </w:r>
+      <w:proofErr w:type="spellStart"/>
+      <w:r>
+        <w:rPr>
+          <w:rFonts w:ascii="Segoe UI" w:eastAsia="Times New Roman" w:hAnsi="Segoe UI" w:cs="Segoe UI"/>
+          <w:color w:val="24292E"/>
+          <w:sz w:val="24"/>
+          <w:szCs w:val="24"/>
+        </w:rPr>
+        <w:t>na.</w:t>
+      </w:r>
+      <w:proofErr w:type="spellEnd"/>
+    </w:p>
+    <w:p>
+      <w:pPr>
+        <w:numPr>
+          <w:ilvl w:val="0"/>
+          <w:numId w:val="9"/>
+        </w:numPr>
+        <w:shd w:val="clear" w:color="auto" w:fill="FFFFFF"/>
+        <w:bidi w:val="0"/>
+        <w:spacing w:after="0" w:line="300" w:lineRule="atLeast"/>
+        <w:ind w:right="480"/>
+        <w:rPr>
+          <w:rFonts w:ascii="Segoe UI" w:eastAsia="Times New Roman" w:hAnsi="Segoe UI" w:cs="Segoe UI"/>
+          <w:color w:val="24292E"/>
+          <w:sz w:val="24"/>
+          <w:szCs w:val="24"/>
+        </w:rPr>
+      </w:pPr>
+      <w:r>
+        <w:rPr>
+          <w:rFonts w:ascii="Segoe UI" w:eastAsia="Times New Roman" w:hAnsi="Segoe UI" w:cs="Segoe UI"/>
+          <w:color w:val="24292E"/>
+          <w:sz w:val="24"/>
+          <w:szCs w:val="24"/>
+        </w:rPr>
+        <w:t xml:space="preserve">If the removal of the outliers </w:t>
+      </w:r>
+      <w:r>
+        <w:rPr>
+          <w:rFonts w:ascii="Segoe UI" w:eastAsia="Times New Roman" w:hAnsi="Segoe UI" w:cs="Segoe UI"/>
+          <w:color w:val="24292E"/>
+          <w:sz w:val="24"/>
+          <w:szCs w:val="24"/>
+        </w:rPr>
+        <w:t>changes</w:t>
+      </w:r>
+      <w:r>
+        <w:rPr>
+          <w:rFonts w:ascii="Segoe UI" w:eastAsia="Times New Roman" w:hAnsi="Segoe UI" w:cs="Segoe UI"/>
+          <w:color w:val="24292E"/>
+          <w:sz w:val="24"/>
+          <w:szCs w:val="24"/>
+        </w:rPr>
+        <w:t xml:space="preserve"> the both correlation and the distribution of the outcome - we can't replace the outliers with </w:t>
+      </w:r>
+      <w:proofErr w:type="spellStart"/>
+      <w:r>
+        <w:rPr>
+          <w:rFonts w:ascii="Segoe UI" w:eastAsia="Times New Roman" w:hAnsi="Segoe UI" w:cs="Segoe UI"/>
+          <w:color w:val="24292E"/>
+          <w:sz w:val="24"/>
+          <w:szCs w:val="24"/>
+        </w:rPr>
+        <w:t>na.</w:t>
+      </w:r>
+      <w:proofErr w:type="spellEnd"/>
+      <w:r>
+        <w:rPr>
+          <w:rFonts w:ascii="Segoe UI" w:eastAsia="Times New Roman" w:hAnsi="Segoe UI" w:cs="Segoe UI"/>
+          <w:color w:val="24292E"/>
+          <w:sz w:val="24"/>
+          <w:szCs w:val="24"/>
+        </w:rPr>
+        <w:t xml:space="preserve"> In this case we will need to perform a data transformation or make the variable categorical and thus divide it into groups that one of which will be "missing" or use models to predict the missing variables.</w:t>
+      </w:r>
+    </w:p>
+    <w:p>
+      <w:pPr>
+        <w:pStyle w:val="ListParagraph"/>
+        <w:shd w:val="clear" w:color="auto" w:fill="FFFFFF"/>
+        <w:bidi w:val="0"/>
+        <w:spacing w:before="100" w:beforeAutospacing="1" w:after="100" w:afterAutospacing="1" w:line="240" w:lineRule="auto"/>
+        <w:rPr>
+          <w:rFonts w:ascii="Segoe UI" w:eastAsia="Times New Roman" w:hAnsi="Segoe UI" w:cs="Segoe UI"/>
+          <w:color w:val="24292E"/>
+          <w:sz w:val="24"/>
+          <w:szCs w:val="24"/>
+        </w:rPr>
+      </w:pPr>
+      <w:r>
+        <w:rPr>
+          <w:rFonts w:ascii="Segoe UI" w:eastAsia="Times New Roman" w:hAnsi="Segoe UI" w:cs="Segoe UI"/>
+          <w:color w:val="24292E"/>
+          <w:sz w:val="24"/>
+          <w:szCs w:val="24"/>
+        </w:rPr>
+        <w:t xml:space="preserve">The methodology of </w:t>
+      </w:r>
+      <w:r>
+        <w:rPr>
+          <w:rFonts w:ascii="Segoe UI" w:eastAsia="Times New Roman" w:hAnsi="Segoe UI" w:cs="Segoe UI"/>
+          <w:color w:val="24292E"/>
+          <w:sz w:val="24"/>
+          <w:szCs w:val="24"/>
+        </w:rPr>
+        <w:t>handling missing values</w:t>
+      </w:r>
+      <w:r>
+        <w:rPr>
+          <w:rFonts w:ascii="Segoe UI" w:eastAsia="Times New Roman" w:hAnsi="Segoe UI" w:cs="Segoe UI"/>
+          <w:color w:val="24292E"/>
+          <w:sz w:val="24"/>
+          <w:szCs w:val="24"/>
+        </w:rPr>
+        <w:t xml:space="preserve"> depends on the</w:t>
+      </w:r>
+      <w:r>
+        <w:rPr>
+          <w:rFonts w:ascii="Segoe UI" w:eastAsia="Times New Roman" w:hAnsi="Segoe UI" w:cs="Segoe UI"/>
+          <w:color w:val="24292E"/>
+          <w:sz w:val="24"/>
+          <w:szCs w:val="24"/>
+        </w:rPr>
+        <w:t xml:space="preserve"> </w:t>
+      </w:r>
+      <w:r>
+        <w:rPr>
+          <w:rFonts w:ascii="Segoe UI" w:eastAsia="Times New Roman" w:hAnsi="Segoe UI" w:cs="Segoe UI"/>
+          <w:color w:val="24292E"/>
+          <w:sz w:val="24"/>
+          <w:szCs w:val="24"/>
+        </w:rPr>
+        <w:t xml:space="preserve">mechanism of missing generation for each variable. For each variable we </w:t>
+      </w:r>
+      <w:r>
+        <w:rPr>
+          <w:rFonts w:ascii="Segoe UI" w:eastAsia="Times New Roman" w:hAnsi="Segoe UI" w:cs="Segoe UI"/>
+          <w:color w:val="24292E"/>
+          <w:sz w:val="24"/>
+          <w:szCs w:val="24"/>
+        </w:rPr>
+        <w:t>need</w:t>
+      </w:r>
+      <w:r>
+        <w:rPr>
+          <w:rFonts w:ascii="Segoe UI" w:eastAsia="Times New Roman" w:hAnsi="Segoe UI" w:cs="Segoe UI"/>
+          <w:color w:val="24292E"/>
+          <w:sz w:val="24"/>
+          <w:szCs w:val="24"/>
+        </w:rPr>
+        <w:t xml:space="preserve"> </w:t>
+      </w:r>
+      <w:r>
+        <w:rPr>
+          <w:rFonts w:ascii="Segoe UI" w:eastAsia="Times New Roman" w:hAnsi="Segoe UI" w:cs="Segoe UI"/>
+          <w:color w:val="24292E"/>
+          <w:sz w:val="24"/>
+          <w:szCs w:val="24"/>
+        </w:rPr>
+        <w:t>to decide the correct method to be applied</w:t>
+      </w:r>
+      <w:r>
+        <w:rPr>
+          <w:rFonts w:ascii="Segoe UI" w:eastAsia="Times New Roman" w:hAnsi="Segoe UI" w:cs="Segoe UI"/>
+          <w:color w:val="24292E"/>
+          <w:sz w:val="24"/>
+          <w:szCs w:val="24"/>
+        </w:rPr>
+        <w:t>:</w:t>
+      </w:r>
+    </w:p>
+    <w:p>
+      <w:pPr>
+        <w:pStyle w:val="ListParagraph"/>
+        <w:numPr>
+          <w:ilvl w:val="0"/>
+          <w:numId w:val="10"/>
+        </w:numPr>
+        <w:shd w:val="clear" w:color="auto" w:fill="FFFFFF"/>
+        <w:bidi w:val="0"/>
+        <w:spacing w:before="100" w:beforeAutospacing="1" w:after="100" w:afterAutospacing="1" w:line="240" w:lineRule="auto"/>
+        <w:rPr>
+          <w:rFonts w:ascii="Segoe UI" w:eastAsia="Times New Roman" w:hAnsi="Segoe UI" w:cs="Segoe UI"/>
+          <w:color w:val="24292E"/>
+          <w:sz w:val="24"/>
+          <w:szCs w:val="24"/>
+        </w:rPr>
+      </w:pPr>
+      <w:r>
+        <w:rPr>
+          <w:rFonts w:ascii="Segoe UI" w:eastAsia="Times New Roman" w:hAnsi="Segoe UI" w:cs="Segoe UI"/>
+          <w:color w:val="24292E"/>
+          <w:sz w:val="24"/>
+          <w:szCs w:val="24"/>
+        </w:rPr>
+        <w:t xml:space="preserve">Dropping rows with more than 60% outliers. </w:t>
+      </w:r>
+    </w:p>
+    <w:p>
+      <w:pPr>
+        <w:pStyle w:val="ListParagraph"/>
+        <w:numPr>
+          <w:ilvl w:val="0"/>
+          <w:numId w:val="10"/>
+        </w:numPr>
+        <w:shd w:val="clear" w:color="auto" w:fill="FFFFFF"/>
+        <w:bidi w:val="0"/>
+        <w:spacing w:before="100" w:beforeAutospacing="1" w:after="100" w:afterAutospacing="1" w:line="240" w:lineRule="auto"/>
+        <w:rPr>
+          <w:rFonts w:ascii="Segoe UI" w:eastAsia="Times New Roman" w:hAnsi="Segoe UI" w:cs="Segoe UI"/>
+          <w:color w:val="24292E"/>
+          <w:sz w:val="24"/>
+          <w:szCs w:val="24"/>
+        </w:rPr>
+      </w:pPr>
+      <w:r>
+        <w:rPr>
+          <w:rFonts w:ascii="Helvetica" w:hAnsi="Helvetica" w:cs="Helvetica"/>
+          <w:color w:val="000000"/>
+        </w:rPr>
+        <w:t>checking the number of NA in columns</w:t>
+      </w:r>
+      <w:r>
+        <w:rPr>
+          <w:rFonts w:ascii="Helvetica" w:hAnsi="Helvetica" w:cs="Helvetica"/>
+          <w:color w:val="000000"/>
+        </w:rPr>
+        <w:t>:</w:t>
+      </w:r>
+    </w:p>
+    <w:p>
+      <w:pPr>
+        <w:pStyle w:val="ListParagraph"/>
         <w:numPr>
           <w:ilvl w:val="1"/>
-          <w:numId w:val="4"/>
+          <w:numId w:val="10"/>
         </w:numPr>
+        <w:shd w:val="clear" w:color="auto" w:fill="FFFFFF"/>
         <w:bidi w:val="0"/>
-        <w:spacing w:after="0" w:line="276" w:lineRule="auto"/>
-      </w:pPr>
-      <w:r>
-        <w:t>Time-frame for training</w:t>
-      </w:r>
-    </w:p>
-    <w:p>
-      <w:pPr>
+        <w:spacing w:before="100" w:beforeAutospacing="1" w:after="100" w:afterAutospacing="1" w:line="240" w:lineRule="auto"/>
+        <w:rPr>
+          <w:rFonts w:ascii="Segoe UI" w:eastAsia="Times New Roman" w:hAnsi="Segoe UI" w:cs="Segoe UI"/>
+          <w:color w:val="24292E"/>
+          <w:sz w:val="24"/>
+          <w:szCs w:val="24"/>
+        </w:rPr>
+      </w:pPr>
+      <w:r>
+        <w:rPr>
+          <w:rFonts w:ascii="Segoe UI" w:eastAsia="Times New Roman" w:hAnsi="Segoe UI" w:cs="Segoe UI"/>
+          <w:color w:val="24292E"/>
+          <w:sz w:val="24"/>
+          <w:szCs w:val="24"/>
+        </w:rPr>
+        <w:t xml:space="preserve">If the percentages of </w:t>
+      </w:r>
+      <w:proofErr w:type="spellStart"/>
+      <w:r>
+        <w:rPr>
+          <w:rFonts w:ascii="Segoe UI" w:eastAsia="Times New Roman" w:hAnsi="Segoe UI" w:cs="Segoe UI"/>
+          <w:color w:val="24292E"/>
+          <w:sz w:val="24"/>
+          <w:szCs w:val="24"/>
+        </w:rPr>
+        <w:t>na</w:t>
+      </w:r>
+      <w:proofErr w:type="spellEnd"/>
+      <w:r>
+        <w:rPr>
+          <w:rFonts w:ascii="Segoe UI" w:eastAsia="Times New Roman" w:hAnsi="Segoe UI" w:cs="Segoe UI"/>
+          <w:color w:val="24292E"/>
+          <w:sz w:val="24"/>
+          <w:szCs w:val="24"/>
+        </w:rPr>
+        <w:t xml:space="preserve"> are greater than 70% -&gt; dropping the column.</w:t>
+      </w:r>
+    </w:p>
+    <w:p>
+      <w:pPr>
+        <w:pStyle w:val="ListParagraph"/>
+        <w:numPr>
+          <w:ilvl w:val="1"/>
+          <w:numId w:val="10"/>
+        </w:numPr>
+        <w:shd w:val="clear" w:color="auto" w:fill="FFFFFF"/>
+        <w:bidi w:val="0"/>
+        <w:spacing w:before="100" w:beforeAutospacing="1" w:after="100" w:afterAutospacing="1" w:line="240" w:lineRule="auto"/>
+        <w:rPr>
+          <w:rFonts w:ascii="Segoe UI" w:eastAsia="Times New Roman" w:hAnsi="Segoe UI" w:cs="Segoe UI"/>
+          <w:color w:val="24292E"/>
+          <w:sz w:val="24"/>
+          <w:szCs w:val="24"/>
+        </w:rPr>
+      </w:pPr>
+      <w:r>
+        <w:rPr>
+          <w:rFonts w:ascii="Segoe UI" w:eastAsia="Times New Roman" w:hAnsi="Segoe UI" w:cs="Segoe UI"/>
+          <w:color w:val="24292E"/>
+          <w:sz w:val="24"/>
+          <w:szCs w:val="24"/>
+        </w:rPr>
+        <w:t xml:space="preserve">If the percentages of </w:t>
+      </w:r>
+      <w:proofErr w:type="spellStart"/>
+      <w:r>
+        <w:rPr>
+          <w:rFonts w:ascii="Segoe UI" w:eastAsia="Times New Roman" w:hAnsi="Segoe UI" w:cs="Segoe UI"/>
+          <w:color w:val="24292E"/>
+          <w:sz w:val="24"/>
+          <w:szCs w:val="24"/>
+        </w:rPr>
+        <w:t>na</w:t>
+      </w:r>
+      <w:proofErr w:type="spellEnd"/>
+      <w:r>
+        <w:rPr>
+          <w:rFonts w:ascii="Segoe UI" w:eastAsia="Times New Roman" w:hAnsi="Segoe UI" w:cs="Segoe UI"/>
+          <w:color w:val="24292E"/>
+          <w:sz w:val="24"/>
+          <w:szCs w:val="24"/>
+        </w:rPr>
+        <w:t xml:space="preserve"> between 40%-70% -&gt; transforming the variable categorical.</w:t>
+      </w:r>
+    </w:p>
+    <w:p>
+      <w:pPr>
+        <w:pStyle w:val="ListParagraph"/>
+        <w:numPr>
+          <w:ilvl w:val="1"/>
+          <w:numId w:val="10"/>
+        </w:numPr>
+        <w:shd w:val="clear" w:color="auto" w:fill="FFFFFF"/>
+        <w:bidi w:val="0"/>
+        <w:spacing w:before="100" w:beforeAutospacing="1" w:after="100" w:afterAutospacing="1" w:line="240" w:lineRule="auto"/>
+        <w:rPr>
+          <w:rFonts w:ascii="Segoe UI" w:eastAsia="Times New Roman" w:hAnsi="Segoe UI" w:cs="Segoe UI"/>
+          <w:color w:val="24292E"/>
+          <w:sz w:val="24"/>
+          <w:szCs w:val="24"/>
+        </w:rPr>
+      </w:pPr>
+      <w:r>
+        <w:rPr>
+          <w:rFonts w:ascii="Segoe UI" w:eastAsia="Times New Roman" w:hAnsi="Segoe UI" w:cs="Segoe UI"/>
+          <w:color w:val="24292E"/>
+          <w:sz w:val="24"/>
+          <w:szCs w:val="24"/>
+        </w:rPr>
+        <w:t xml:space="preserve">If the percentages of </w:t>
+      </w:r>
+      <w:proofErr w:type="spellStart"/>
+      <w:r>
+        <w:rPr>
+          <w:rFonts w:ascii="Segoe UI" w:eastAsia="Times New Roman" w:hAnsi="Segoe UI" w:cs="Segoe UI"/>
+          <w:color w:val="24292E"/>
+          <w:sz w:val="24"/>
+          <w:szCs w:val="24"/>
+        </w:rPr>
+        <w:t>na</w:t>
+      </w:r>
+      <w:proofErr w:type="spellEnd"/>
+      <w:r>
+        <w:rPr>
+          <w:rFonts w:ascii="Segoe UI" w:eastAsia="Times New Roman" w:hAnsi="Segoe UI" w:cs="Segoe UI"/>
+          <w:color w:val="24292E"/>
+          <w:sz w:val="24"/>
+          <w:szCs w:val="24"/>
+        </w:rPr>
+        <w:t xml:space="preserve"> are lower than 40% -&gt; depends on the mechanism of missing generation for each variable. For each variable, we have to decide the correct method to be applied. If the mechanism of missing is MNAR -&gt; There is an explanation of why the value is missing. In this case, we can transform the variable categorical or drop the column, we </w:t>
+      </w:r>
+      <w:r>
+        <w:rPr>
+          <w:rFonts w:ascii="Segoe UI" w:eastAsia="Times New Roman" w:hAnsi="Segoe UI" w:cs="Segoe UI"/>
+          <w:color w:val="24292E"/>
+          <w:sz w:val="24"/>
+          <w:szCs w:val="24"/>
+        </w:rPr>
+        <w:t>cannot</w:t>
+      </w:r>
+      <w:r>
+        <w:rPr>
+          <w:rFonts w:ascii="Segoe UI" w:eastAsia="Times New Roman" w:hAnsi="Segoe UI" w:cs="Segoe UI"/>
+          <w:color w:val="24292E"/>
+          <w:sz w:val="24"/>
+          <w:szCs w:val="24"/>
+        </w:rPr>
+        <w:t xml:space="preserve"> do imputation. Otherwise, if the missing mechanism is MCAR or MAR, we can use imputation techniques.</w:t>
+      </w:r>
+    </w:p>
+    <w:p>
+      <w:pPr>
+        <w:pStyle w:val="ListParagraph"/>
+        <w:shd w:val="clear" w:color="auto" w:fill="FFFFFF"/>
+        <w:bidi w:val="0"/>
+        <w:spacing w:before="100" w:beforeAutospacing="1" w:after="100" w:afterAutospacing="1" w:line="240" w:lineRule="auto"/>
+        <w:ind w:left="1080"/>
+        <w:rPr>
+          <w:rFonts w:ascii="Segoe UI" w:eastAsia="Times New Roman" w:hAnsi="Segoe UI" w:cs="Segoe UI"/>
+          <w:color w:val="24292E"/>
+          <w:sz w:val="24"/>
+          <w:szCs w:val="24"/>
+        </w:rPr>
+      </w:pPr>
+    </w:p>
+    <w:p>
+      <w:pPr>
+        <w:pStyle w:val="ListParagraph"/>
         <w:numPr>
           <w:ilvl w:val="0"/>
-          <w:numId w:val="4"/>
+          <w:numId w:val="7"/>
         </w:numPr>
+        <w:shd w:val="clear" w:color="auto" w:fill="FFFFFF"/>
         <w:bidi w:val="0"/>
-        <w:spacing w:after="0" w:line="276" w:lineRule="auto"/>
-        <w:rPr>
-          <w:highlight w:val="yellow"/>
-        </w:rPr>
-      </w:pPr>
-      <w:r>
-        <w:rPr>
-          <w:rFonts w:hint="cs"/>
-          <w:highlight w:val="yellow"/>
-          <w:rtl/>
-        </w:rPr>
-        <w:t>איך מגדירים כל שורה, מה הקריטריונים להוספה ולהורדה</w:t>
-      </w:r>
-      <w:r>
-        <w:rPr>
-          <w:highlight w:val="yellow"/>
-        </w:rPr>
-        <w:t>-</w:t>
-      </w:r>
-      <w:r>
-        <w:rPr>
-          <w:rFonts w:hint="cs"/>
-          <w:highlight w:val="yellow"/>
-          <w:rtl/>
-        </w:rPr>
-        <w:t>פרק זמן ו</w:t>
-      </w:r>
-      <w:r>
-        <w:rPr>
-          <w:highlight w:val="yellow"/>
-          <w:lang w:val="en-GB"/>
-        </w:rPr>
-        <w:t>listing id</w:t>
-      </w:r>
-      <w:r>
-        <w:rPr>
-          <w:rFonts w:hint="cs"/>
-          <w:highlight w:val="yellow"/>
-          <w:rtl/>
+        <w:spacing w:before="100" w:beforeAutospacing="1" w:after="100" w:afterAutospacing="1" w:line="240" w:lineRule="auto"/>
+        <w:rPr>
+          <w:rFonts w:ascii="Segoe UI" w:eastAsia="Times New Roman" w:hAnsi="Segoe UI" w:cs="Segoe UI"/>
+          <w:color w:val="24292E"/>
+          <w:sz w:val="24"/>
+          <w:szCs w:val="24"/>
+        </w:rPr>
+      </w:pPr>
+      <w:r>
+        <w:rPr>
+          <w:rStyle w:val="Hyperlink"/>
+          <w:sz w:val="21"/>
+          <w:szCs w:val="21"/>
+          <w:shd w:val="clear" w:color="auto" w:fill="F6F8FA"/>
         </w:rPr>
         <w:t xml:space="preserve"> </w:t>
       </w:r>
-    </w:p>
-    <w:p>
-      <w:pPr>
+      <w:hyperlink r:id="rId17" w:tgtFrame="_blank" w:history="1">
+        <w:r>
+          <w:rPr>
+            <w:rStyle w:val="Hyperlink"/>
+            <w:rFonts w:ascii="Segoe UI" w:hAnsi="Segoe UI" w:cs="Segoe UI"/>
+            <w:sz w:val="21"/>
+            <w:szCs w:val="21"/>
+            <w:shd w:val="clear" w:color="auto" w:fill="F6F8FA"/>
+          </w:rPr>
+          <w:t xml:space="preserve">4- Feature </w:t>
+        </w:r>
+        <w:proofErr w:type="spellStart"/>
+        <w:r>
+          <w:rPr>
+            <w:rStyle w:val="Hyperlink"/>
+            <w:rFonts w:ascii="Segoe UI" w:hAnsi="Segoe UI" w:cs="Segoe UI"/>
+            <w:sz w:val="21"/>
+            <w:szCs w:val="21"/>
+            <w:shd w:val="clear" w:color="auto" w:fill="F6F8FA"/>
+          </w:rPr>
+          <w:t>Enrichment.ipynb</w:t>
+        </w:r>
+        <w:proofErr w:type="spellEnd"/>
+      </w:hyperlink>
+      <w:r>
+        <w:rPr>
+          <w:rStyle w:val="Hyperlink"/>
+          <w:rFonts w:ascii="Segoe UI" w:hAnsi="Segoe UI" w:cs="Segoe UI"/>
+          <w:sz w:val="21"/>
+          <w:szCs w:val="21"/>
+          <w:shd w:val="clear" w:color="auto" w:fill="F6F8FA"/>
+        </w:rPr>
+        <w:t xml:space="preserve"> </w:t>
+      </w:r>
+      <w:r>
+        <w:rPr>
+          <w:rFonts w:ascii="Segoe UI" w:eastAsia="Times New Roman" w:hAnsi="Segoe UI" w:cs="Segoe UI"/>
+          <w:color w:val="24292E"/>
+          <w:sz w:val="24"/>
+          <w:szCs w:val="24"/>
+        </w:rPr>
+        <w:t xml:space="preserve">notebook includes </w:t>
+      </w:r>
+      <w:r>
+        <w:rPr>
+          <w:rFonts w:ascii="Segoe UI" w:eastAsia="Times New Roman" w:hAnsi="Segoe UI" w:cs="Segoe UI"/>
+          <w:color w:val="24292E"/>
+          <w:sz w:val="24"/>
+          <w:szCs w:val="24"/>
+        </w:rPr>
+        <w:t>3 way of adding features:</w:t>
+      </w:r>
+    </w:p>
+    <w:p>
+      <w:pPr>
+        <w:pStyle w:val="ListParagraph"/>
         <w:numPr>
           <w:ilvl w:val="1"/>
-          <w:numId w:val="4"/>
+          <w:numId w:val="7"/>
         </w:numPr>
+        <w:shd w:val="clear" w:color="auto" w:fill="FFFFFF"/>
         <w:bidi w:val="0"/>
-        <w:spacing w:after="0" w:line="276" w:lineRule="auto"/>
-        <w:rPr>
-          <w:highlight w:val="yellow"/>
-        </w:rPr>
-      </w:pPr>
-      <w:r>
-        <w:rPr>
-          <w:highlight w:val="yellow"/>
-        </w:rPr>
-        <w:t>Inclusion criteria?</w:t>
-      </w:r>
-    </w:p>
-    <w:p>
-      <w:pPr>
+        <w:spacing w:before="100" w:beforeAutospacing="1" w:after="100" w:afterAutospacing="1" w:line="240" w:lineRule="auto"/>
+        <w:rPr>
+          <w:rFonts w:ascii="Segoe UI" w:eastAsia="Times New Roman" w:hAnsi="Segoe UI" w:cs="Segoe UI"/>
+          <w:color w:val="24292E"/>
+          <w:sz w:val="24"/>
+          <w:szCs w:val="24"/>
+        </w:rPr>
+      </w:pPr>
+      <w:r>
+        <w:rPr>
+          <w:rFonts w:ascii="Segoe UI" w:eastAsia="Times New Roman" w:hAnsi="Segoe UI" w:cs="Segoe UI"/>
+          <w:color w:val="24292E"/>
+          <w:sz w:val="24"/>
+          <w:szCs w:val="24"/>
+        </w:rPr>
+        <w:t>Feature Extraction: obtaining new features from existing features.</w:t>
+      </w:r>
+    </w:p>
+    <w:p>
+      <w:pPr>
+        <w:pStyle w:val="ListParagraph"/>
         <w:numPr>
           <w:ilvl w:val="1"/>
-          <w:numId w:val="4"/>
+          <w:numId w:val="7"/>
         </w:numPr>
+        <w:shd w:val="clear" w:color="auto" w:fill="FFFFFF"/>
         <w:bidi w:val="0"/>
-        <w:spacing w:after="0" w:line="276" w:lineRule="auto"/>
-        <w:rPr>
-          <w:highlight w:val="yellow"/>
-        </w:rPr>
-      </w:pPr>
-      <w:r>
-        <w:rPr>
-          <w:highlight w:val="yellow"/>
-        </w:rPr>
-        <w:t>Exclusion criteria?</w:t>
-      </w:r>
-    </w:p>
-    <w:p>
-      <w:pPr>
+        <w:spacing w:before="100" w:beforeAutospacing="1" w:after="100" w:afterAutospacing="1" w:line="240" w:lineRule="auto"/>
+        <w:rPr>
+          <w:rFonts w:ascii="Segoe UI" w:eastAsia="Times New Roman" w:hAnsi="Segoe UI" w:cs="Segoe UI"/>
+          <w:color w:val="24292E"/>
+          <w:sz w:val="24"/>
+          <w:szCs w:val="24"/>
+        </w:rPr>
+      </w:pPr>
+      <w:r>
+        <w:rPr>
+          <w:rFonts w:ascii="Segoe UI" w:eastAsia="Times New Roman" w:hAnsi="Segoe UI" w:cs="Segoe UI"/>
+          <w:color w:val="24292E"/>
+          <w:sz w:val="24"/>
+          <w:szCs w:val="24"/>
+        </w:rPr>
+        <w:t>Feature Engineering: transformation of raw data into features suitable for modeling.</w:t>
+      </w:r>
+    </w:p>
+    <w:p>
+      <w:pPr>
+        <w:pStyle w:val="ListParagraph"/>
         <w:numPr>
-          <w:ilvl w:val="0"/>
-          <w:numId w:val="4"/>
+          <w:ilvl w:val="1"/>
+          <w:numId w:val="7"/>
         </w:numPr>
+        <w:shd w:val="clear" w:color="auto" w:fill="FFFFFF"/>
         <w:bidi w:val="0"/>
-        <w:spacing w:after="0" w:line="276" w:lineRule="auto"/>
-      </w:pPr>
-      <w:r>
-        <w:t>Which would be your outcome variable?</w:t>
-      </w:r>
-    </w:p>
-    <w:p>
-      <w:pPr>
-        <w:numPr>
-          <w:ilvl w:val="0"/>
-          <w:numId w:val="4"/>
-        </w:numPr>
-        <w:bidi w:val="0"/>
-        <w:spacing w:after="0" w:line="276" w:lineRule="auto"/>
-        <w:rPr>
-          <w:color w:val="FF0000"/>
-          <w:highlight w:val="yellow"/>
-        </w:rPr>
-      </w:pPr>
-      <w:r>
-        <w:rPr>
-          <w:color w:val="FF0000"/>
-          <w:highlight w:val="yellow"/>
-        </w:rPr>
-        <w:t>Are there confounder variables that may affect the outcome?</w:t>
-      </w:r>
-    </w:p>
-    <w:p>
-      <w:pPr>
-        <w:numPr>
-          <w:ilvl w:val="0"/>
-          <w:numId w:val="4"/>
-        </w:numPr>
-        <w:bidi w:val="0"/>
-        <w:spacing w:after="0" w:line="276" w:lineRule="auto"/>
-        <w:rPr>
-          <w:highlight w:val="yellow"/>
-        </w:rPr>
-      </w:pPr>
-      <w:r>
-        <w:rPr>
-          <w:highlight w:val="yellow"/>
-        </w:rPr>
-        <w:t>Is there a possible source of bias in our data?</w:t>
-      </w:r>
-      <w:r>
-        <w:rPr>
-          <w:rFonts w:hint="cs"/>
-          <w:highlight w:val="yellow"/>
-          <w:rtl/>
-        </w:rPr>
-        <w:t xml:space="preserve"> </w:t>
-      </w:r>
-      <w:r>
-        <w:rPr>
-          <w:highlight w:val="green"/>
-          <w:lang w:val="en-GB"/>
-        </w:rPr>
-        <w:t>outliers</w:t>
-      </w:r>
-    </w:p>
-    <w:p>
-      <w:pPr>
-        <w:numPr>
-          <w:ilvl w:val="0"/>
-          <w:numId w:val="4"/>
-        </w:numPr>
-        <w:bidi w:val="0"/>
-        <w:spacing w:after="0" w:line="276" w:lineRule="auto"/>
-      </w:pPr>
-      <w:r>
-        <w:t>Describe your data exploration strategy.</w:t>
-      </w:r>
-    </w:p>
-    <w:p>
-      <w:pPr>
-        <w:numPr>
-          <w:ilvl w:val="0"/>
-          <w:numId w:val="4"/>
-        </w:numPr>
-        <w:bidi w:val="0"/>
-        <w:spacing w:after="0" w:line="276" w:lineRule="auto"/>
-      </w:pPr>
-      <w:r>
-        <w:t>Which techniques will be applied to enrich the data?</w:t>
-      </w:r>
-    </w:p>
-    <w:p>
-      <w:pPr>
-        <w:numPr>
-          <w:ilvl w:val="0"/>
-          <w:numId w:val="4"/>
-        </w:numPr>
-        <w:bidi w:val="0"/>
-        <w:spacing w:after="0" w:line="276" w:lineRule="auto"/>
-      </w:pPr>
-      <w:r>
-        <w:t>How will you deal with outliers?</w:t>
-      </w:r>
-    </w:p>
-    <w:p>
-      <w:pPr>
-        <w:numPr>
-          <w:ilvl w:val="0"/>
-          <w:numId w:val="4"/>
-        </w:numPr>
-        <w:bidi w:val="0"/>
-        <w:spacing w:after="0" w:line="276" w:lineRule="auto"/>
-      </w:pPr>
-      <w:r>
-        <w:t>How you will deal with missing values</w:t>
-      </w:r>
-    </w:p>
-    <w:p>
-      <w:pPr>
-        <w:numPr>
-          <w:ilvl w:val="0"/>
-          <w:numId w:val="4"/>
-        </w:numPr>
-        <w:bidi w:val="0"/>
-        <w:spacing w:after="0" w:line="276" w:lineRule="auto"/>
-      </w:pPr>
-      <w:r>
-        <w:t xml:space="preserve">Add at the end of the protocol (appendix) the </w:t>
-      </w:r>
-      <w:hyperlink r:id="rId17" w:anchor="gid=0">
+        <w:spacing w:before="100" w:beforeAutospacing="1" w:after="100" w:afterAutospacing="1" w:line="240" w:lineRule="auto"/>
+        <w:rPr>
+          <w:rFonts w:ascii="Segoe UI" w:eastAsia="Times New Roman" w:hAnsi="Segoe UI" w:cs="Segoe UI"/>
+          <w:color w:val="24292E"/>
+          <w:sz w:val="24"/>
+          <w:szCs w:val="24"/>
+        </w:rPr>
+      </w:pPr>
+      <w:r>
+        <w:rPr>
+          <w:rFonts w:ascii="Segoe UI" w:eastAsia="Times New Roman" w:hAnsi="Segoe UI" w:cs="Segoe UI"/>
+          <w:color w:val="24292E"/>
+          <w:sz w:val="24"/>
+          <w:szCs w:val="24"/>
+        </w:rPr>
+        <w:t>Feature Transformation: transformation of data to improve the accuracy of the algorithm.</w:t>
+      </w:r>
+    </w:p>
+    <w:p>
+      <w:pPr>
+        <w:pStyle w:val="Heading2"/>
+        <w:shd w:val="clear" w:color="auto" w:fill="FFFFFF"/>
+        <w:spacing w:after="0"/>
+        <w:rPr>
+          <w:rFonts w:ascii="Segoe UI" w:hAnsi="Segoe UI" w:cs="Segoe UI"/>
+          <w:sz w:val="24"/>
+          <w:szCs w:val="24"/>
+        </w:rPr>
+      </w:pPr>
+      <w:r>
+        <w:rPr>
+          <w:rFonts w:ascii="Segoe UI" w:eastAsia="Times New Roman" w:hAnsi="Segoe UI" w:cs="Segoe UI"/>
+          <w:color w:val="24292E"/>
+          <w:sz w:val="24"/>
+          <w:szCs w:val="24"/>
+        </w:rPr>
+        <w:t xml:space="preserve">For creating </w:t>
+      </w:r>
+      <w:hyperlink r:id="rId18" w:history="1">
         <w:r>
           <w:rPr>
-            <w:color w:val="1155CC"/>
-            <w:u w:val="single"/>
+            <w:rStyle w:val="Hyperlink"/>
+            <w:rFonts w:ascii="Segoe UI" w:eastAsia="Times New Roman" w:hAnsi="Segoe UI" w:cs="Segoe UI"/>
+            <w:sz w:val="24"/>
+            <w:szCs w:val="24"/>
           </w:rPr>
-          <w:t xml:space="preserve">Data retrieval protocol </w:t>
+          <w:t>Data retrieval protocol</w:t>
         </w:r>
       </w:hyperlink>
+      <w:r>
+        <w:rPr>
+          <w:rFonts w:ascii="Segoe UI" w:eastAsia="Times New Roman" w:hAnsi="Segoe UI" w:cs="Segoe UI"/>
+          <w:color w:val="24292E"/>
+          <w:sz w:val="24"/>
+          <w:szCs w:val="24"/>
+        </w:rPr>
+        <w:t xml:space="preserve"> I used </w:t>
+      </w:r>
+      <w:hyperlink r:id="rId19" w:history="1">
+        <w:r>
+          <w:rPr>
+            <w:rStyle w:val="Hyperlink"/>
+            <w:rFonts w:ascii="Segoe UI" w:hAnsi="Segoe UI" w:cs="Segoe UI"/>
+            <w:sz w:val="24"/>
+            <w:szCs w:val="24"/>
+          </w:rPr>
+          <w:t xml:space="preserve">7 - Data Retrieval Protocol </w:t>
+        </w:r>
+        <w:proofErr w:type="spellStart"/>
+        <w:r>
+          <w:rPr>
+            <w:rStyle w:val="Hyperlink"/>
+            <w:rFonts w:ascii="Segoe UI" w:hAnsi="Segoe UI" w:cs="Segoe UI"/>
+            <w:sz w:val="24"/>
+            <w:szCs w:val="24"/>
+          </w:rPr>
+          <w:t>Helper.ipynb</w:t>
+        </w:r>
+        <w:proofErr w:type="spellEnd"/>
+      </w:hyperlink>
+      <w:r>
+        <w:rPr>
+          <w:rStyle w:val="Strong"/>
+          <w:rFonts w:ascii="Segoe UI" w:hAnsi="Segoe UI" w:cs="Segoe UI"/>
+          <w:b w:val="0"/>
+          <w:bCs w:val="0"/>
+          <w:sz w:val="24"/>
+          <w:szCs w:val="24"/>
+        </w:rPr>
+        <w:t xml:space="preserve"> notebook. </w:t>
+      </w:r>
+    </w:p>
+    <w:p>
+      <w:pPr>
+        <w:bidi w:val="0"/>
+      </w:pPr>
     </w:p>
     <w:p>
       <w:pPr>
@@ -1998,6 +2526,208 @@
 <file path=word/numbering.xml><?xml version="1.0" encoding="utf-8"?>
 <w:numbering xmlns:wpc="http://schemas.microsoft.com/office/word/2010/wordprocessingCanvas" xmlns:cx="http://schemas.microsoft.com/office/drawing/2014/chartex" xmlns:cx1="http://schemas.microsoft.com/office/drawing/2015/9/8/chartex" xmlns:cx2="http://schemas.microsoft.com/office/drawing/2015/10/21/chartex" xmlns:cx3="http://schemas.microsoft.com/office/drawing/2016/5/9/chartex" xmlns:cx4="http://schemas.microsoft.com/office/drawing/2016/5/10/chartex" xmlns:cx5="http://schemas.microsoft.com/office/drawing/2016/5/11/chartex" xmlns:cx6="http://schemas.microsoft.com/office/drawing/2016/5/12/chartex" xmlns:cx7="http://schemas.microsoft.com/office/drawing/2016/5/13/chartex" xmlns:cx8="http://schemas.microsoft.com/office/drawing/2016/5/14/chartex" xmlns:mc="http://schemas.openxmlformats.org/markup-compatibility/2006" xmlns:aink="http://schemas.microsoft.com/office/drawing/2016/ink" xmlns:am3d="http://schemas.microsoft.com/office/drawing/2017/model3d" xmlns:o="urn:schemas-microsoft-com:office:office" xmlns:r="http://schemas.openxmlformats.org/officeDocument/2006/relationships" xmlns:m="http://schemas.openxmlformats.org/officeDocument/2006/math" xmlns:v="urn:schemas-microsoft-com:vml" xmlns:wp14="http://schemas.microsoft.com/office/word/2010/wordprocessingDrawing" xmlns:wp="http://schemas.openxmlformats.org/drawingml/2006/wordprocessingDrawing" xmlns:w10="urn:schemas-microsoft-com:office:word" xmlns:w="http://schemas.openxmlformats.org/wordprocessingml/2006/main" xmlns:w14="http://schemas.microsoft.com/office/word/2010/wordml" xmlns:w15="http://schemas.microsoft.com/office/word/2012/wordml" xmlns:w16cex="http://schemas.microsoft.com/office/word/2018/wordml/cex" xmlns:w16cid="http://schemas.microsoft.com/office/word/2016/wordml/cid" xmlns:w16="http://schemas.microsoft.com/office/word/2018/wordml" xmlns:w16sdtdh="http://schemas.microsoft.com/office/word/2020/wordml/sdtdatahash" xmlns:w16se="http://schemas.microsoft.com/office/word/2015/wordml/symex" xmlns:wpg="http://schemas.microsoft.com/office/word/2010/wordprocessingGroup" xmlns:wpi="http://schemas.microsoft.com/office/word/2010/wordprocessingInk" xmlns:wne="http://schemas.microsoft.com/office/word/2006/wordml" xmlns:wps="http://schemas.microsoft.com/office/word/2010/wordprocessingShape" mc:Ignorable="w14 w15 w16se w16cid w16 w16cex w16sdtdh wp14">
   <w:abstractNum w:abstractNumId="0" w15:restartNumberingAfterBreak="0">
+    <w:nsid w:val="04A67DB6"/>
+    <w:multiLevelType w:val="hybridMultilevel"/>
+    <w:tmpl w:val="72801426"/>
+    <w:lvl w:ilvl="0" w:tplc="88468FB8">
+      <w:start w:val="1"/>
+      <w:numFmt w:val="lowerLetter"/>
+      <w:lvlText w:val="%1."/>
+      <w:lvlJc w:val="left"/>
+      <w:pPr>
+        <w:ind w:left="1080" w:hanging="360"/>
+      </w:pPr>
+      <w:rPr>
+        <w:rFonts w:hint="default"/>
+      </w:rPr>
+    </w:lvl>
+    <w:lvl w:ilvl="1" w:tplc="0409001B">
+      <w:start w:val="1"/>
+      <w:numFmt w:val="lowerRoman"/>
+      <w:lvlText w:val="%2."/>
+      <w:lvlJc w:val="right"/>
+      <w:pPr>
+        <w:ind w:left="1800" w:hanging="360"/>
+      </w:pPr>
+    </w:lvl>
+    <w:lvl w:ilvl="2" w:tplc="0409001B" w:tentative="1">
+      <w:start w:val="1"/>
+      <w:numFmt w:val="lowerRoman"/>
+      <w:lvlText w:val="%3."/>
+      <w:lvlJc w:val="right"/>
+      <w:pPr>
+        <w:ind w:left="2520" w:hanging="180"/>
+      </w:pPr>
+    </w:lvl>
+    <w:lvl w:ilvl="3" w:tplc="0409000F" w:tentative="1">
+      <w:start w:val="1"/>
+      <w:numFmt w:val="decimal"/>
+      <w:lvlText w:val="%4."/>
+      <w:lvlJc w:val="left"/>
+      <w:pPr>
+        <w:ind w:left="3240" w:hanging="360"/>
+      </w:pPr>
+    </w:lvl>
+    <w:lvl w:ilvl="4" w:tplc="04090019" w:tentative="1">
+      <w:start w:val="1"/>
+      <w:numFmt w:val="lowerLetter"/>
+      <w:lvlText w:val="%5."/>
+      <w:lvlJc w:val="left"/>
+      <w:pPr>
+        <w:ind w:left="3960" w:hanging="360"/>
+      </w:pPr>
+    </w:lvl>
+    <w:lvl w:ilvl="5" w:tplc="0409001B" w:tentative="1">
+      <w:start w:val="1"/>
+      <w:numFmt w:val="lowerRoman"/>
+      <w:lvlText w:val="%6."/>
+      <w:lvlJc w:val="right"/>
+      <w:pPr>
+        <w:ind w:left="4680" w:hanging="180"/>
+      </w:pPr>
+    </w:lvl>
+    <w:lvl w:ilvl="6" w:tplc="0409000F" w:tentative="1">
+      <w:start w:val="1"/>
+      <w:numFmt w:val="decimal"/>
+      <w:lvlText w:val="%7."/>
+      <w:lvlJc w:val="left"/>
+      <w:pPr>
+        <w:ind w:left="5400" w:hanging="360"/>
+      </w:pPr>
+    </w:lvl>
+    <w:lvl w:ilvl="7" w:tplc="04090019" w:tentative="1">
+      <w:start w:val="1"/>
+      <w:numFmt w:val="lowerLetter"/>
+      <w:lvlText w:val="%8."/>
+      <w:lvlJc w:val="left"/>
+      <w:pPr>
+        <w:ind w:left="6120" w:hanging="360"/>
+      </w:pPr>
+    </w:lvl>
+    <w:lvl w:ilvl="8" w:tplc="0409001B" w:tentative="1">
+      <w:start w:val="1"/>
+      <w:numFmt w:val="lowerRoman"/>
+      <w:lvlText w:val="%9."/>
+      <w:lvlJc w:val="right"/>
+      <w:pPr>
+        <w:ind w:left="6840" w:hanging="180"/>
+      </w:pPr>
+    </w:lvl>
+  </w:abstractNum>
+  <w:abstractNum w:abstractNumId="1" w15:restartNumberingAfterBreak="0">
+    <w:nsid w:val="141F1E5A"/>
+    <w:multiLevelType w:val="multilevel"/>
+    <w:tmpl w:val="419E978E"/>
+    <w:lvl w:ilvl="0">
+      <w:start w:val="1"/>
+      <w:numFmt w:val="lowerLetter"/>
+      <w:lvlText w:val="%1."/>
+      <w:lvlJc w:val="left"/>
+      <w:pPr>
+        <w:tabs>
+          <w:tab w:val="num" w:pos="1080"/>
+        </w:tabs>
+        <w:ind w:left="1080" w:hanging="360"/>
+      </w:pPr>
+    </w:lvl>
+    <w:lvl w:ilvl="1" w:tentative="1">
+      <w:start w:val="1"/>
+      <w:numFmt w:val="decimal"/>
+      <w:lvlText w:val="%2."/>
+      <w:lvlJc w:val="left"/>
+      <w:pPr>
+        <w:tabs>
+          <w:tab w:val="num" w:pos="1800"/>
+        </w:tabs>
+        <w:ind w:left="1800" w:hanging="360"/>
+      </w:pPr>
+    </w:lvl>
+    <w:lvl w:ilvl="2" w:tentative="1">
+      <w:start w:val="1"/>
+      <w:numFmt w:val="decimal"/>
+      <w:lvlText w:val="%3."/>
+      <w:lvlJc w:val="left"/>
+      <w:pPr>
+        <w:tabs>
+          <w:tab w:val="num" w:pos="2520"/>
+        </w:tabs>
+        <w:ind w:left="2520" w:hanging="360"/>
+      </w:pPr>
+    </w:lvl>
+    <w:lvl w:ilvl="3" w:tentative="1">
+      <w:start w:val="1"/>
+      <w:numFmt w:val="decimal"/>
+      <w:lvlText w:val="%4."/>
+      <w:lvlJc w:val="left"/>
+      <w:pPr>
+        <w:tabs>
+          <w:tab w:val="num" w:pos="3240"/>
+        </w:tabs>
+        <w:ind w:left="3240" w:hanging="360"/>
+      </w:pPr>
+    </w:lvl>
+    <w:lvl w:ilvl="4" w:tentative="1">
+      <w:start w:val="1"/>
+      <w:numFmt w:val="decimal"/>
+      <w:lvlText w:val="%5."/>
+      <w:lvlJc w:val="left"/>
+      <w:pPr>
+        <w:tabs>
+          <w:tab w:val="num" w:pos="3960"/>
+        </w:tabs>
+        <w:ind w:left="3960" w:hanging="360"/>
+      </w:pPr>
+    </w:lvl>
+    <w:lvl w:ilvl="5" w:tentative="1">
+      <w:start w:val="1"/>
+      <w:numFmt w:val="decimal"/>
+      <w:lvlText w:val="%6."/>
+      <w:lvlJc w:val="left"/>
+      <w:pPr>
+        <w:tabs>
+          <w:tab w:val="num" w:pos="4680"/>
+        </w:tabs>
+        <w:ind w:left="4680" w:hanging="360"/>
+      </w:pPr>
+    </w:lvl>
+    <w:lvl w:ilvl="6" w:tentative="1">
+      <w:start w:val="1"/>
+      <w:numFmt w:val="decimal"/>
+      <w:lvlText w:val="%7."/>
+      <w:lvlJc w:val="left"/>
+      <w:pPr>
+        <w:tabs>
+          <w:tab w:val="num" w:pos="5400"/>
+        </w:tabs>
+        <w:ind w:left="5400" w:hanging="360"/>
+      </w:pPr>
+    </w:lvl>
+    <w:lvl w:ilvl="7" w:tentative="1">
+      <w:start w:val="1"/>
+      <w:numFmt w:val="decimal"/>
+      <w:lvlText w:val="%8."/>
+      <w:lvlJc w:val="left"/>
+      <w:pPr>
+        <w:tabs>
+          <w:tab w:val="num" w:pos="6120"/>
+        </w:tabs>
+        <w:ind w:left="6120" w:hanging="360"/>
+      </w:pPr>
+    </w:lvl>
+    <w:lvl w:ilvl="8" w:tentative="1">
+      <w:start w:val="1"/>
+      <w:numFmt w:val="decimal"/>
+      <w:lvlText w:val="%9."/>
+      <w:lvlJc w:val="left"/>
+      <w:pPr>
+        <w:tabs>
+          <w:tab w:val="num" w:pos="6840"/>
+        </w:tabs>
+        <w:ind w:left="6840" w:hanging="360"/>
+      </w:pPr>
+    </w:lvl>
+  </w:abstractNum>
+  <w:abstractNum w:abstractNumId="2" w15:restartNumberingAfterBreak="0">
     <w:nsid w:val="18A81ECE"/>
     <w:multiLevelType w:val="multilevel"/>
     <w:tmpl w:val="FF8AEED0"/>
@@ -2146,7 +2876,7 @@
       </w:rPr>
     </w:lvl>
   </w:abstractNum>
-  <w:abstractNum w:abstractNumId="1" w15:restartNumberingAfterBreak="0">
+  <w:abstractNum w:abstractNumId="3" w15:restartNumberingAfterBreak="0">
     <w:nsid w:val="26B76BF1"/>
     <w:multiLevelType w:val="multilevel"/>
     <w:tmpl w:val="A73C522A"/>
@@ -2259,7 +2989,7 @@
       </w:rPr>
     </w:lvl>
   </w:abstractNum>
-  <w:abstractNum w:abstractNumId="2" w15:restartNumberingAfterBreak="0">
+  <w:abstractNum w:abstractNumId="4" w15:restartNumberingAfterBreak="0">
     <w:nsid w:val="28527A9D"/>
     <w:multiLevelType w:val="multilevel"/>
     <w:tmpl w:val="698A2D26"/>
@@ -2408,7 +3138,7 @@
       </w:rPr>
     </w:lvl>
   </w:abstractNum>
-  <w:abstractNum w:abstractNumId="3" w15:restartNumberingAfterBreak="0">
+  <w:abstractNum w:abstractNumId="5" w15:restartNumberingAfterBreak="0">
     <w:nsid w:val="2A6A50AD"/>
     <w:multiLevelType w:val="multilevel"/>
     <w:tmpl w:val="826857D0"/>
@@ -2557,7 +3287,120 @@
       </w:rPr>
     </w:lvl>
   </w:abstractNum>
-  <w:abstractNum w:abstractNumId="4" w15:restartNumberingAfterBreak="0">
+  <w:abstractNum w:abstractNumId="6" w15:restartNumberingAfterBreak="0">
+    <w:nsid w:val="42B607F4"/>
+    <w:multiLevelType w:val="multilevel"/>
+    <w:tmpl w:val="763E8526"/>
+    <w:lvl w:ilvl="0">
+      <w:start w:val="1"/>
+      <w:numFmt w:val="decimal"/>
+      <w:lvlText w:val="%1."/>
+      <w:lvlJc w:val="left"/>
+      <w:pPr>
+        <w:tabs>
+          <w:tab w:val="num" w:pos="720"/>
+        </w:tabs>
+        <w:ind w:left="720" w:hanging="360"/>
+      </w:pPr>
+    </w:lvl>
+    <w:lvl w:ilvl="1" w:tentative="1">
+      <w:start w:val="1"/>
+      <w:numFmt w:val="decimal"/>
+      <w:lvlText w:val="%2."/>
+      <w:lvlJc w:val="left"/>
+      <w:pPr>
+        <w:tabs>
+          <w:tab w:val="num" w:pos="1440"/>
+        </w:tabs>
+        <w:ind w:left="1440" w:hanging="360"/>
+      </w:pPr>
+    </w:lvl>
+    <w:lvl w:ilvl="2" w:tentative="1">
+      <w:start w:val="1"/>
+      <w:numFmt w:val="decimal"/>
+      <w:lvlText w:val="%3."/>
+      <w:lvlJc w:val="left"/>
+      <w:pPr>
+        <w:tabs>
+          <w:tab w:val="num" w:pos="2160"/>
+        </w:tabs>
+        <w:ind w:left="2160" w:hanging="360"/>
+      </w:pPr>
+    </w:lvl>
+    <w:lvl w:ilvl="3" w:tentative="1">
+      <w:start w:val="1"/>
+      <w:numFmt w:val="decimal"/>
+      <w:lvlText w:val="%4."/>
+      <w:lvlJc w:val="left"/>
+      <w:pPr>
+        <w:tabs>
+          <w:tab w:val="num" w:pos="2880"/>
+        </w:tabs>
+        <w:ind w:left="2880" w:hanging="360"/>
+      </w:pPr>
+    </w:lvl>
+    <w:lvl w:ilvl="4" w:tentative="1">
+      <w:start w:val="1"/>
+      <w:numFmt w:val="decimal"/>
+      <w:lvlText w:val="%5."/>
+      <w:lvlJc w:val="left"/>
+      <w:pPr>
+        <w:tabs>
+          <w:tab w:val="num" w:pos="3600"/>
+        </w:tabs>
+        <w:ind w:left="3600" w:hanging="360"/>
+      </w:pPr>
+    </w:lvl>
+    <w:lvl w:ilvl="5" w:tentative="1">
+      <w:start w:val="1"/>
+      <w:numFmt w:val="decimal"/>
+      <w:lvlText w:val="%6."/>
+      <w:lvlJc w:val="left"/>
+      <w:pPr>
+        <w:tabs>
+          <w:tab w:val="num" w:pos="4320"/>
+        </w:tabs>
+        <w:ind w:left="4320" w:hanging="360"/>
+      </w:pPr>
+    </w:lvl>
+    <w:lvl w:ilvl="6" w:tentative="1">
+      <w:start w:val="1"/>
+      <w:numFmt w:val="decimal"/>
+      <w:lvlText w:val="%7."/>
+      <w:lvlJc w:val="left"/>
+      <w:pPr>
+        <w:tabs>
+          <w:tab w:val="num" w:pos="5040"/>
+        </w:tabs>
+        <w:ind w:left="5040" w:hanging="360"/>
+      </w:pPr>
+    </w:lvl>
+    <w:lvl w:ilvl="7" w:tentative="1">
+      <w:start w:val="1"/>
+      <w:numFmt w:val="decimal"/>
+      <w:lvlText w:val="%8."/>
+      <w:lvlJc w:val="left"/>
+      <w:pPr>
+        <w:tabs>
+          <w:tab w:val="num" w:pos="5760"/>
+        </w:tabs>
+        <w:ind w:left="5760" w:hanging="360"/>
+      </w:pPr>
+    </w:lvl>
+    <w:lvl w:ilvl="8" w:tentative="1">
+      <w:start w:val="1"/>
+      <w:numFmt w:val="decimal"/>
+      <w:lvlText w:val="%9."/>
+      <w:lvlJc w:val="left"/>
+      <w:pPr>
+        <w:tabs>
+          <w:tab w:val="num" w:pos="6480"/>
+        </w:tabs>
+        <w:ind w:left="6480" w:hanging="360"/>
+      </w:pPr>
+    </w:lvl>
+  </w:abstractNum>
+  <w:abstractNum w:abstractNumId="7" w15:restartNumberingAfterBreak="0">
     <w:nsid w:val="46F74132"/>
     <w:multiLevelType w:val="hybridMultilevel"/>
     <w:tmpl w:val="EAA2D13A"/>
@@ -2573,7 +3416,7 @@
         <w:rFonts w:hint="default"/>
       </w:rPr>
     </w:lvl>
-    <w:lvl w:ilvl="1" w:tplc="04090019" w:tentative="1">
+    <w:lvl w:ilvl="1" w:tplc="04090019">
       <w:start w:val="1"/>
       <w:numFmt w:val="lowerLetter"/>
       <w:lvlText w:val="%2."/>
@@ -2646,7 +3489,233 @@
       </w:pPr>
     </w:lvl>
   </w:abstractNum>
-  <w:abstractNum w:abstractNumId="5" w15:restartNumberingAfterBreak="0">
+  <w:abstractNum w:abstractNumId="8" w15:restartNumberingAfterBreak="0">
+    <w:nsid w:val="57191DE3"/>
+    <w:multiLevelType w:val="multilevel"/>
+    <w:tmpl w:val="87CE4BC8"/>
+    <w:lvl w:ilvl="0">
+      <w:start w:val="1"/>
+      <w:numFmt w:val="decimal"/>
+      <w:lvlText w:val="%1."/>
+      <w:lvlJc w:val="left"/>
+      <w:pPr>
+        <w:tabs>
+          <w:tab w:val="num" w:pos="720"/>
+        </w:tabs>
+        <w:ind w:left="720" w:hanging="360"/>
+      </w:pPr>
+    </w:lvl>
+    <w:lvl w:ilvl="1" w:tentative="1">
+      <w:start w:val="1"/>
+      <w:numFmt w:val="decimal"/>
+      <w:lvlText w:val="%2."/>
+      <w:lvlJc w:val="left"/>
+      <w:pPr>
+        <w:tabs>
+          <w:tab w:val="num" w:pos="1440"/>
+        </w:tabs>
+        <w:ind w:left="1440" w:hanging="360"/>
+      </w:pPr>
+    </w:lvl>
+    <w:lvl w:ilvl="2" w:tentative="1">
+      <w:start w:val="1"/>
+      <w:numFmt w:val="decimal"/>
+      <w:lvlText w:val="%3."/>
+      <w:lvlJc w:val="left"/>
+      <w:pPr>
+        <w:tabs>
+          <w:tab w:val="num" w:pos="2160"/>
+        </w:tabs>
+        <w:ind w:left="2160" w:hanging="360"/>
+      </w:pPr>
+    </w:lvl>
+    <w:lvl w:ilvl="3" w:tentative="1">
+      <w:start w:val="1"/>
+      <w:numFmt w:val="decimal"/>
+      <w:lvlText w:val="%4."/>
+      <w:lvlJc w:val="left"/>
+      <w:pPr>
+        <w:tabs>
+          <w:tab w:val="num" w:pos="2880"/>
+        </w:tabs>
+        <w:ind w:left="2880" w:hanging="360"/>
+      </w:pPr>
+    </w:lvl>
+    <w:lvl w:ilvl="4" w:tentative="1">
+      <w:start w:val="1"/>
+      <w:numFmt w:val="decimal"/>
+      <w:lvlText w:val="%5."/>
+      <w:lvlJc w:val="left"/>
+      <w:pPr>
+        <w:tabs>
+          <w:tab w:val="num" w:pos="3600"/>
+        </w:tabs>
+        <w:ind w:left="3600" w:hanging="360"/>
+      </w:pPr>
+    </w:lvl>
+    <w:lvl w:ilvl="5" w:tentative="1">
+      <w:start w:val="1"/>
+      <w:numFmt w:val="decimal"/>
+      <w:lvlText w:val="%6."/>
+      <w:lvlJc w:val="left"/>
+      <w:pPr>
+        <w:tabs>
+          <w:tab w:val="num" w:pos="4320"/>
+        </w:tabs>
+        <w:ind w:left="4320" w:hanging="360"/>
+      </w:pPr>
+    </w:lvl>
+    <w:lvl w:ilvl="6" w:tentative="1">
+      <w:start w:val="1"/>
+      <w:numFmt w:val="decimal"/>
+      <w:lvlText w:val="%7."/>
+      <w:lvlJc w:val="left"/>
+      <w:pPr>
+        <w:tabs>
+          <w:tab w:val="num" w:pos="5040"/>
+        </w:tabs>
+        <w:ind w:left="5040" w:hanging="360"/>
+      </w:pPr>
+    </w:lvl>
+    <w:lvl w:ilvl="7" w:tentative="1">
+      <w:start w:val="1"/>
+      <w:numFmt w:val="decimal"/>
+      <w:lvlText w:val="%8."/>
+      <w:lvlJc w:val="left"/>
+      <w:pPr>
+        <w:tabs>
+          <w:tab w:val="num" w:pos="5760"/>
+        </w:tabs>
+        <w:ind w:left="5760" w:hanging="360"/>
+      </w:pPr>
+    </w:lvl>
+    <w:lvl w:ilvl="8" w:tentative="1">
+      <w:start w:val="1"/>
+      <w:numFmt w:val="decimal"/>
+      <w:lvlText w:val="%9."/>
+      <w:lvlJc w:val="left"/>
+      <w:pPr>
+        <w:tabs>
+          <w:tab w:val="num" w:pos="6480"/>
+        </w:tabs>
+        <w:ind w:left="6480" w:hanging="360"/>
+      </w:pPr>
+    </w:lvl>
+  </w:abstractNum>
+  <w:abstractNum w:abstractNumId="9" w15:restartNumberingAfterBreak="0">
+    <w:nsid w:val="63A03F16"/>
+    <w:multiLevelType w:val="multilevel"/>
+    <w:tmpl w:val="ECA869CE"/>
+    <w:lvl w:ilvl="0">
+      <w:start w:val="1"/>
+      <w:numFmt w:val="decimal"/>
+      <w:lvlText w:val="%1."/>
+      <w:lvlJc w:val="left"/>
+      <w:pPr>
+        <w:tabs>
+          <w:tab w:val="num" w:pos="720"/>
+        </w:tabs>
+        <w:ind w:left="720" w:hanging="360"/>
+      </w:pPr>
+    </w:lvl>
+    <w:lvl w:ilvl="1" w:tentative="1">
+      <w:start w:val="1"/>
+      <w:numFmt w:val="decimal"/>
+      <w:lvlText w:val="%2."/>
+      <w:lvlJc w:val="left"/>
+      <w:pPr>
+        <w:tabs>
+          <w:tab w:val="num" w:pos="1440"/>
+        </w:tabs>
+        <w:ind w:left="1440" w:hanging="360"/>
+      </w:pPr>
+    </w:lvl>
+    <w:lvl w:ilvl="2" w:tentative="1">
+      <w:start w:val="1"/>
+      <w:numFmt w:val="decimal"/>
+      <w:lvlText w:val="%3."/>
+      <w:lvlJc w:val="left"/>
+      <w:pPr>
+        <w:tabs>
+          <w:tab w:val="num" w:pos="2160"/>
+        </w:tabs>
+        <w:ind w:left="2160" w:hanging="360"/>
+      </w:pPr>
+    </w:lvl>
+    <w:lvl w:ilvl="3" w:tentative="1">
+      <w:start w:val="1"/>
+      <w:numFmt w:val="decimal"/>
+      <w:lvlText w:val="%4."/>
+      <w:lvlJc w:val="left"/>
+      <w:pPr>
+        <w:tabs>
+          <w:tab w:val="num" w:pos="2880"/>
+        </w:tabs>
+        <w:ind w:left="2880" w:hanging="360"/>
+      </w:pPr>
+    </w:lvl>
+    <w:lvl w:ilvl="4" w:tentative="1">
+      <w:start w:val="1"/>
+      <w:numFmt w:val="decimal"/>
+      <w:lvlText w:val="%5."/>
+      <w:lvlJc w:val="left"/>
+      <w:pPr>
+        <w:tabs>
+          <w:tab w:val="num" w:pos="3600"/>
+        </w:tabs>
+        <w:ind w:left="3600" w:hanging="360"/>
+      </w:pPr>
+    </w:lvl>
+    <w:lvl w:ilvl="5" w:tentative="1">
+      <w:start w:val="1"/>
+      <w:numFmt w:val="decimal"/>
+      <w:lvlText w:val="%6."/>
+      <w:lvlJc w:val="left"/>
+      <w:pPr>
+        <w:tabs>
+          <w:tab w:val="num" w:pos="4320"/>
+        </w:tabs>
+        <w:ind w:left="4320" w:hanging="360"/>
+      </w:pPr>
+    </w:lvl>
+    <w:lvl w:ilvl="6" w:tentative="1">
+      <w:start w:val="1"/>
+      <w:numFmt w:val="decimal"/>
+      <w:lvlText w:val="%7."/>
+      <w:lvlJc w:val="left"/>
+      <w:pPr>
+        <w:tabs>
+          <w:tab w:val="num" w:pos="5040"/>
+        </w:tabs>
+        <w:ind w:left="5040" w:hanging="360"/>
+      </w:pPr>
+    </w:lvl>
+    <w:lvl w:ilvl="7" w:tentative="1">
+      <w:start w:val="1"/>
+      <w:numFmt w:val="decimal"/>
+      <w:lvlText w:val="%8."/>
+      <w:lvlJc w:val="left"/>
+      <w:pPr>
+        <w:tabs>
+          <w:tab w:val="num" w:pos="5760"/>
+        </w:tabs>
+        <w:ind w:left="5760" w:hanging="360"/>
+      </w:pPr>
+    </w:lvl>
+    <w:lvl w:ilvl="8" w:tentative="1">
+      <w:start w:val="1"/>
+      <w:numFmt w:val="decimal"/>
+      <w:lvlText w:val="%9."/>
+      <w:lvlJc w:val="left"/>
+      <w:pPr>
+        <w:tabs>
+          <w:tab w:val="num" w:pos="6480"/>
+        </w:tabs>
+        <w:ind w:left="6480" w:hanging="360"/>
+      </w:pPr>
+    </w:lvl>
+  </w:abstractNum>
+  <w:abstractNum w:abstractNumId="10" w15:restartNumberingAfterBreak="0">
     <w:nsid w:val="69051FA6"/>
     <w:multiLevelType w:val="hybridMultilevel"/>
     <w:tmpl w:val="D9F2C744"/>
@@ -2759,7 +3828,7 @@
       </w:rPr>
     </w:lvl>
   </w:abstractNum>
-  <w:abstractNum w:abstractNumId="6" w15:restartNumberingAfterBreak="0">
+  <w:abstractNum w:abstractNumId="11" w15:restartNumberingAfterBreak="0">
     <w:nsid w:val="711C7C4C"/>
     <w:multiLevelType w:val="multilevel"/>
     <w:tmpl w:val="658C348C"/>
@@ -2909,25 +3978,40 @@
     </w:lvl>
   </w:abstractNum>
   <w:num w:numId="1">
+    <w:abstractNumId w:val="5"/>
+  </w:num>
+  <w:num w:numId="2">
+    <w:abstractNumId w:val="11"/>
+  </w:num>
+  <w:num w:numId="3">
+    <w:abstractNumId w:val="4"/>
+  </w:num>
+  <w:num w:numId="4">
     <w:abstractNumId w:val="3"/>
   </w:num>
-  <w:num w:numId="2">
-    <w:abstractNumId w:val="6"/>
-  </w:num>
-  <w:num w:numId="3">
+  <w:num w:numId="5">
     <w:abstractNumId w:val="2"/>
   </w:num>
-  <w:num w:numId="4">
+  <w:num w:numId="6">
+    <w:abstractNumId w:val="10"/>
+  </w:num>
+  <w:num w:numId="7">
+    <w:abstractNumId w:val="7"/>
+  </w:num>
+  <w:num w:numId="8">
+    <w:abstractNumId w:val="8"/>
+  </w:num>
+  <w:num w:numId="9">
     <w:abstractNumId w:val="1"/>
   </w:num>
-  <w:num w:numId="5">
+  <w:num w:numId="10">
     <w:abstractNumId w:val="0"/>
   </w:num>
-  <w:num w:numId="6">
-    <w:abstractNumId w:val="5"/>
+  <w:num w:numId="11">
+    <w:abstractNumId w:val="9"/>
   </w:num>
-  <w:num w:numId="7">
-    <w:abstractNumId w:val="4"/>
+  <w:num w:numId="12">
+    <w:abstractNumId w:val="6"/>
   </w:num>
 </w:numbering>
 </file>
@@ -3379,6 +4463,29 @@
       <w:lang w:val="en"/>
     </w:rPr>
   </w:style>
+  <w:style w:type="paragraph" w:styleId="Heading3">
+    <w:name w:val="heading 3"/>
+    <w:basedOn w:val="Normal"/>
+    <w:next w:val="Normal"/>
+    <w:link w:val="Heading3Char"/>
+    <w:uiPriority w:val="9"/>
+    <w:semiHidden/>
+    <w:unhideWhenUsed/>
+    <w:qFormat/>
+    <w:rsid w:val="007A432B"/>
+    <w:pPr>
+      <w:keepNext/>
+      <w:keepLines/>
+      <w:spacing w:before="40" w:after="0"/>
+      <w:outlineLvl w:val="2"/>
+    </w:pPr>
+    <w:rPr>
+      <w:rFonts w:asciiTheme="majorHAnsi" w:eastAsiaTheme="majorEastAsia" w:hAnsiTheme="majorHAnsi" w:cstheme="majorBidi"/>
+      <w:color w:val="1F3763" w:themeColor="accent1" w:themeShade="7F"/>
+      <w:sz w:val="24"/>
+      <w:szCs w:val="24"/>
+    </w:rPr>
+  </w:style>
   <w:style w:type="character" w:default="1" w:styleId="DefaultParagraphFont">
     <w:name w:val="Default Paragraph Font"/>
     <w:uiPriority w:val="1"/>
@@ -3522,6 +4629,20 @@
     <w:name w:val="item_name"/>
     <w:basedOn w:val="DefaultParagraphFont"/>
     <w:rsid w:val="00E170F8"/>
+  </w:style>
+  <w:style w:type="character" w:customStyle="1" w:styleId="Heading3Char">
+    <w:name w:val="Heading 3 Char"/>
+    <w:basedOn w:val="DefaultParagraphFont"/>
+    <w:link w:val="Heading3"/>
+    <w:uiPriority w:val="9"/>
+    <w:semiHidden/>
+    <w:rsid w:val="007A432B"/>
+    <w:rPr>
+      <w:rFonts w:asciiTheme="majorHAnsi" w:eastAsiaTheme="majorEastAsia" w:hAnsiTheme="majorHAnsi" w:cstheme="majorBidi"/>
+      <w:color w:val="1F3763" w:themeColor="accent1" w:themeShade="7F"/>
+      <w:sz w:val="24"/>
+      <w:szCs w:val="24"/>
+    </w:rPr>
   </w:style>
 </w:styles>
 </file>

</xml_diff>

<commit_message>
Update Data Science - Airbnb Berlin - Protocol.docx
</commit_message>
<xml_diff>
--- a/Data Science - Airbnb Berlin - Protocol.docx
+++ b/Data Science - Airbnb Berlin - Protocol.docx
@@ -2507,6 +2507,967 @@
         <w:bidi w:val="0"/>
         <w:rPr>
           <w:rFonts w:ascii="Segoe UI" w:hAnsi="Segoe UI" w:cs="Segoe UI"/>
+          <w:b/>
+          <w:bCs/>
+          <w:color w:val="24292E"/>
+          <w:u w:val="single"/>
+        </w:rPr>
+      </w:pPr>
+      <w:r>
+        <w:rPr>
+          <w:rFonts w:ascii="Segoe UI" w:hAnsi="Segoe UI" w:cs="Segoe UI"/>
+          <w:b/>
+          <w:bCs/>
+          <w:color w:val="24292E"/>
+          <w:u w:val="single"/>
+        </w:rPr>
+        <w:t>Models</w:t>
+      </w:r>
+    </w:p>
+    <w:p>
+      <w:pPr>
+        <w:bidi w:val="0"/>
+        <w:rPr>
+          <w:rFonts w:ascii="Segoe UI" w:eastAsia="Times New Roman" w:hAnsi="Segoe UI" w:cs="Segoe UI"/>
+          <w:color w:val="24292E"/>
+          <w:sz w:val="24"/>
+          <w:szCs w:val="24"/>
+        </w:rPr>
+      </w:pPr>
+      <w:r>
+        <w:rPr>
+          <w:rFonts w:ascii="Segoe UI" w:eastAsia="Times New Roman" w:hAnsi="Segoe UI" w:cs="Segoe UI"/>
+          <w:color w:val="24292E"/>
+          <w:sz w:val="24"/>
+          <w:szCs w:val="24"/>
+        </w:rPr>
+        <w:t>In the mo</w:t>
+      </w:r>
+      <w:r>
+        <w:rPr>
+          <w:rFonts w:ascii="Segoe UI" w:eastAsia="Times New Roman" w:hAnsi="Segoe UI" w:cs="Segoe UI"/>
+          <w:color w:val="24292E"/>
+          <w:sz w:val="24"/>
+          <w:szCs w:val="24"/>
+        </w:rPr>
+        <w:t xml:space="preserve">del section I am planning to divide the data train, dev and test datasets. </w:t>
+      </w:r>
+    </w:p>
+    <w:p>
+      <w:pPr>
+        <w:bidi w:val="0"/>
+        <w:rPr>
+          <w:rFonts w:ascii="Segoe UI" w:eastAsia="Times New Roman" w:hAnsi="Segoe UI" w:cs="Segoe UI"/>
+          <w:color w:val="24292E"/>
+          <w:sz w:val="24"/>
+          <w:szCs w:val="24"/>
+        </w:rPr>
+      </w:pPr>
+      <w:r>
+        <w:rPr>
+          <w:rFonts w:ascii="Segoe UI" w:eastAsia="Times New Roman" w:hAnsi="Segoe UI" w:cs="Segoe UI"/>
+          <w:color w:val="24292E"/>
+          <w:sz w:val="24"/>
+          <w:szCs w:val="24"/>
+        </w:rPr>
+        <w:t xml:space="preserve">The datasets should be spit only after shuffle and balance between the 3 datasets. </w:t>
+      </w:r>
+    </w:p>
+    <w:p>
+      <w:pPr>
+        <w:pStyle w:val="NormalWeb"/>
+        <w:shd w:val="clear" w:color="auto" w:fill="FFFFFF"/>
+        <w:spacing w:before="240" w:beforeAutospacing="0" w:after="0" w:afterAutospacing="0"/>
+        <w:rPr>
+          <w:rFonts w:ascii="Segoe UI" w:hAnsi="Segoe UI" w:cs="Segoe UI"/>
+          <w:color w:val="24292E"/>
+        </w:rPr>
+      </w:pPr>
+      <w:proofErr w:type="spellStart"/>
+      <w:r>
+        <w:rPr>
+          <w:rFonts w:ascii="Segoe UI" w:hAnsi="Segoe UI" w:cs="Segoe UI"/>
+          <w:color w:val="24292E"/>
+        </w:rPr>
+        <w:t>pyMechkar</w:t>
+      </w:r>
+      <w:proofErr w:type="spellEnd"/>
+      <w:r>
+        <w:rPr>
+          <w:rFonts w:ascii="Segoe UI" w:hAnsi="Segoe UI" w:cs="Segoe UI"/>
+          <w:color w:val="24292E"/>
+        </w:rPr>
+        <w:t xml:space="preserve"> package include utils for splitting the data</w:t>
+      </w:r>
+      <w:r>
+        <w:rPr>
+          <w:rFonts w:ascii="Segoe UI" w:hAnsi="Segoe UI" w:cs="Segoe UI"/>
+          <w:color w:val="24292E"/>
+        </w:rPr>
+        <w:t xml:space="preserve">, </w:t>
+      </w:r>
+      <w:r>
+        <w:rPr>
+          <w:rFonts w:ascii="Segoe UI" w:hAnsi="Segoe UI" w:cs="Segoe UI"/>
+          <w:color w:val="24292E"/>
+        </w:rPr>
+        <w:t xml:space="preserve">shuffle and supply indication whether the data is balanced (tuning with seed and prop parameters). </w:t>
+      </w:r>
+      <w:r>
+        <w:rPr>
+          <w:rFonts w:ascii="Segoe UI" w:hAnsi="Segoe UI" w:cs="Segoe UI"/>
+          <w:color w:val="24292E"/>
+        </w:rPr>
+        <w:t xml:space="preserve">The flat table includes ~157K records, so it seems reasonable splitting </w:t>
+      </w:r>
+      <w:r>
+        <w:rPr>
+          <w:rFonts w:ascii="Segoe UI" w:hAnsi="Segoe UI" w:cs="Segoe UI"/>
+          <w:color w:val="24292E"/>
+        </w:rPr>
+        <w:t xml:space="preserve">having </w:t>
+      </w:r>
+      <w:r>
+        <w:rPr>
+          <w:rFonts w:ascii="Segoe UI" w:hAnsi="Segoe UI" w:cs="Segoe UI"/>
+          <w:color w:val="24292E"/>
+        </w:rPr>
+        <w:t xml:space="preserve">propitiation of </w:t>
+      </w:r>
+      <w:r>
+        <w:rPr>
+          <w:rFonts w:ascii="Segoe UI" w:hAnsi="Segoe UI" w:cs="Segoe UI"/>
+          <w:color w:val="24292E"/>
+        </w:rPr>
+        <w:t>~</w:t>
+      </w:r>
+      <w:r>
+        <w:rPr>
+          <w:rFonts w:ascii="Segoe UI" w:hAnsi="Segoe UI" w:cs="Segoe UI"/>
+          <w:color w:val="24292E"/>
+        </w:rPr>
+        <w:t>60%</w:t>
+      </w:r>
+      <w:r>
+        <w:rPr>
+          <w:rFonts w:ascii="Segoe UI" w:hAnsi="Segoe UI" w:cs="Segoe UI"/>
+          <w:color w:val="24292E"/>
+        </w:rPr>
+        <w:t>, ~</w:t>
+      </w:r>
+      <w:r>
+        <w:rPr>
+          <w:rFonts w:ascii="Segoe UI" w:hAnsi="Segoe UI" w:cs="Segoe UI"/>
+          <w:color w:val="24292E"/>
+        </w:rPr>
+        <w:t>20%</w:t>
+      </w:r>
+      <w:r>
+        <w:rPr>
+          <w:rFonts w:ascii="Segoe UI" w:hAnsi="Segoe UI" w:cs="Segoe UI"/>
+          <w:color w:val="24292E"/>
+        </w:rPr>
+        <w:t xml:space="preserve"> and </w:t>
+      </w:r>
+      <w:r>
+        <w:rPr>
+          <w:rFonts w:ascii="Segoe UI" w:hAnsi="Segoe UI" w:cs="Segoe UI"/>
+          <w:color w:val="24292E"/>
+        </w:rPr>
+        <w:t xml:space="preserve">20%.   </w:t>
+      </w:r>
+    </w:p>
+    <w:p>
+      <w:pPr>
+        <w:pStyle w:val="NormalWeb"/>
+        <w:shd w:val="clear" w:color="auto" w:fill="FFFFFF"/>
+        <w:spacing w:before="240" w:beforeAutospacing="0" w:after="0" w:afterAutospacing="0"/>
+        <w:rPr>
+          <w:rFonts w:ascii="Segoe UI" w:hAnsi="Segoe UI" w:cs="Segoe UI"/>
+          <w:color w:val="24292E"/>
+        </w:rPr>
+      </w:pPr>
+      <w:r>
+        <w:rPr>
+          <w:rFonts w:ascii="Segoe UI" w:hAnsi="Segoe UI" w:cs="Segoe UI"/>
+          <w:color w:val="24292E"/>
+        </w:rPr>
+        <w:t>The</w:t>
+      </w:r>
+      <w:r>
+        <w:rPr>
+          <w:rFonts w:ascii="Segoe UI" w:hAnsi="Segoe UI" w:cs="Segoe UI"/>
+          <w:color w:val="24292E"/>
+        </w:rPr>
+        <w:t xml:space="preserve"> first stage of this splitting</w:t>
+      </w:r>
+      <w:r>
+        <w:rPr>
+          <w:rFonts w:ascii="Segoe UI" w:hAnsi="Segoe UI" w:cs="Segoe UI"/>
+          <w:color w:val="24292E"/>
+        </w:rPr>
+        <w:t xml:space="preserve"> </w:t>
+      </w:r>
+      <w:r>
+        <w:rPr>
+          <w:rFonts w:ascii="Segoe UI" w:hAnsi="Segoe UI" w:cs="Segoe UI"/>
+          <w:color w:val="24292E"/>
+        </w:rPr>
+        <w:t>is defining the test partition, keeping it aside and</w:t>
+      </w:r>
+      <w:r>
+        <w:rPr>
+          <w:rFonts w:ascii="Segoe UI" w:hAnsi="Segoe UI" w:cs="Segoe UI"/>
+          <w:color w:val="24292E"/>
+        </w:rPr>
+        <w:t xml:space="preserve"> not us</w:t>
+      </w:r>
+      <w:r>
+        <w:rPr>
+          <w:rFonts w:ascii="Segoe UI" w:hAnsi="Segoe UI" w:cs="Segoe UI"/>
+          <w:color w:val="24292E"/>
+        </w:rPr>
+        <w:t>ing it</w:t>
+      </w:r>
+      <w:r>
+        <w:rPr>
+          <w:rFonts w:ascii="Segoe UI" w:hAnsi="Segoe UI" w:cs="Segoe UI"/>
+          <w:color w:val="24292E"/>
+        </w:rPr>
+        <w:t xml:space="preserve"> until the end of the project</w:t>
+      </w:r>
+      <w:r>
+        <w:rPr>
+          <w:rFonts w:ascii="Segoe UI" w:hAnsi="Segoe UI" w:cs="Segoe UI"/>
+          <w:color w:val="24292E"/>
+        </w:rPr>
+        <w:t>.</w:t>
+      </w:r>
+    </w:p>
+    <w:p>
+      <w:pPr>
+        <w:pStyle w:val="NormalWeb"/>
+        <w:shd w:val="clear" w:color="auto" w:fill="FFFFFF"/>
+        <w:spacing w:before="240" w:beforeAutospacing="0" w:after="0" w:afterAutospacing="0"/>
+        <w:rPr>
+          <w:rFonts w:ascii="Segoe UI" w:hAnsi="Segoe UI" w:cs="Segoe UI"/>
+          <w:color w:val="24292E"/>
+        </w:rPr>
+      </w:pPr>
+      <w:r>
+        <w:rPr>
+          <w:rFonts w:ascii="Segoe UI" w:hAnsi="Segoe UI" w:cs="Segoe UI"/>
+          <w:color w:val="24292E"/>
+        </w:rPr>
+        <w:t xml:space="preserve">The 80% </w:t>
+      </w:r>
+      <w:r>
+        <w:rPr>
+          <w:rFonts w:ascii="Segoe UI" w:hAnsi="Segoe UI" w:cs="Segoe UI" w:hint="cs"/>
+          <w:color w:val="24292E"/>
+        </w:rPr>
+        <w:t>leftovers</w:t>
+      </w:r>
+      <w:r>
+        <w:rPr>
+          <w:rFonts w:ascii="Segoe UI" w:hAnsi="Segoe UI" w:cs="Segoe UI"/>
+          <w:color w:val="24292E"/>
+        </w:rPr>
+        <w:t xml:space="preserve"> should be split to t</w:t>
+      </w:r>
+      <w:r>
+        <w:rPr>
+          <w:rFonts w:ascii="Segoe UI" w:hAnsi="Segoe UI" w:cs="Segoe UI"/>
+          <w:color w:val="24292E"/>
+        </w:rPr>
+        <w:t>ra</w:t>
+      </w:r>
+      <w:r>
+        <w:rPr>
+          <w:rFonts w:ascii="Segoe UI" w:hAnsi="Segoe UI" w:cs="Segoe UI"/>
+          <w:color w:val="24292E"/>
+        </w:rPr>
+        <w:t>in and dev</w:t>
+      </w:r>
+      <w:r>
+        <w:rPr>
+          <w:rFonts w:ascii="Segoe UI" w:hAnsi="Segoe UI" w:cs="Segoe UI"/>
+          <w:color w:val="24292E"/>
+        </w:rPr>
+        <w:t xml:space="preserve"> with proportion of 80%-20%. </w:t>
+      </w:r>
+      <w:r>
+        <w:rPr>
+          <w:rFonts w:ascii="Segoe UI" w:hAnsi="Segoe UI" w:cs="Segoe UI"/>
+          <w:color w:val="24292E"/>
+        </w:rPr>
+        <w:t xml:space="preserve"> </w:t>
+      </w:r>
+      <w:r>
+        <w:rPr>
+          <w:rFonts w:ascii="Segoe UI" w:hAnsi="Segoe UI" w:cs="Segoe UI"/>
+          <w:color w:val="24292E"/>
+        </w:rPr>
+        <w:t>The train dataset will be used to train the models</w:t>
+      </w:r>
+      <w:r>
+        <w:rPr>
+          <w:rFonts w:ascii="Segoe UI" w:hAnsi="Segoe UI" w:cs="Segoe UI"/>
+          <w:color w:val="24292E"/>
+        </w:rPr>
+        <w:t xml:space="preserve"> </w:t>
+      </w:r>
+      <w:r>
+        <w:rPr>
+          <w:rFonts w:ascii="Segoe UI" w:hAnsi="Segoe UI" w:cs="Segoe UI"/>
+          <w:color w:val="24292E"/>
+        </w:rPr>
+        <w:t>while the development dataset will be used for assessment of the model performance</w:t>
+      </w:r>
+      <w:r>
+        <w:rPr>
+          <w:rFonts w:ascii="Segoe UI" w:hAnsi="Segoe UI" w:cs="Segoe UI"/>
+          <w:color w:val="24292E"/>
+        </w:rPr>
+        <w:t>.</w:t>
+      </w:r>
+    </w:p>
+    <w:p>
+      <w:pPr>
+        <w:pStyle w:val="NormalWeb"/>
+        <w:shd w:val="clear" w:color="auto" w:fill="FFFFFF"/>
+        <w:spacing w:before="240" w:beforeAutospacing="0" w:after="0" w:afterAutospacing="0"/>
+        <w:rPr>
+          <w:rFonts w:ascii="Segoe UI" w:hAnsi="Segoe UI" w:cs="Segoe UI"/>
+          <w:color w:val="24292E"/>
+        </w:rPr>
+      </w:pPr>
+      <w:r>
+        <w:rPr>
+          <w:rFonts w:ascii="Segoe UI" w:hAnsi="Segoe UI" w:cs="Segoe UI"/>
+          <w:color w:val="24292E"/>
+        </w:rPr>
+        <w:t>The outcome '</w:t>
+      </w:r>
+      <w:proofErr w:type="spellStart"/>
+      <w:r>
+        <w:rPr>
+          <w:rFonts w:ascii="Segoe UI" w:hAnsi="Segoe UI" w:cs="Segoe UI"/>
+          <w:color w:val="24292E"/>
+        </w:rPr>
+        <w:t>booked_up_target</w:t>
+      </w:r>
+      <w:proofErr w:type="spellEnd"/>
+      <w:r>
+        <w:rPr>
+          <w:rFonts w:ascii="Segoe UI" w:hAnsi="Segoe UI" w:cs="Segoe UI"/>
+          <w:color w:val="24292E"/>
+        </w:rPr>
+        <w:t>' is binary variable which is set to 1 if at least 70 out of 90 days are booked and 0 otherwise.</w:t>
+      </w:r>
+      <w:r>
+        <w:rPr>
+          <w:rFonts w:ascii="Helvetica" w:hAnsi="Helvetica" w:cs="Helvetica"/>
+          <w:color w:val="000000"/>
+          <w:sz w:val="21"/>
+          <w:szCs w:val="21"/>
+        </w:rPr>
+        <w:t xml:space="preserve"> </w:t>
+      </w:r>
+      <w:r>
+        <w:rPr>
+          <w:rFonts w:ascii="Segoe UI" w:hAnsi="Segoe UI" w:cs="Segoe UI"/>
+          <w:color w:val="24292E"/>
+        </w:rPr>
+        <w:t xml:space="preserve">For training the model I will use wide range of classifier models, selecting the model which perform best on the train and dev partition (high score and balance scores between 2 partitions). </w:t>
+      </w:r>
+    </w:p>
+    <w:p>
+      <w:pPr>
+        <w:pStyle w:val="NormalWeb"/>
+        <w:shd w:val="clear" w:color="auto" w:fill="FFFFFF"/>
+        <w:spacing w:before="240" w:beforeAutospacing="0" w:after="0" w:afterAutospacing="0"/>
+        <w:rPr>
+          <w:rFonts w:ascii="Segoe UI" w:hAnsi="Segoe UI" w:cs="Segoe UI"/>
+          <w:color w:val="24292E"/>
+        </w:rPr>
+      </w:pPr>
+      <w:r>
+        <w:rPr>
+          <w:rFonts w:ascii="Segoe UI" w:hAnsi="Segoe UI" w:cs="Segoe UI"/>
+          <w:color w:val="24292E"/>
+        </w:rPr>
+        <w:t>The</w:t>
+      </w:r>
+      <w:r>
+        <w:rPr>
+          <w:rFonts w:ascii="Segoe UI" w:hAnsi="Segoe UI" w:cs="Segoe UI"/>
+          <w:color w:val="24292E"/>
+        </w:rPr>
+        <w:t xml:space="preserve"> score will be determined by </w:t>
+      </w:r>
+      <w:r>
+        <w:rPr>
+          <w:rFonts w:ascii="Segoe UI" w:hAnsi="Segoe UI" w:cs="Segoe UI"/>
+          <w:color w:val="24292E"/>
+        </w:rPr>
+        <w:t xml:space="preserve">Area Under the Curve (AUC) metric, </w:t>
+      </w:r>
+      <w:r>
+        <w:rPr>
+          <w:rFonts w:ascii="Segoe UI" w:hAnsi="Segoe UI" w:cs="Segoe UI"/>
+          <w:color w:val="24292E"/>
+        </w:rPr>
+        <w:t xml:space="preserve">which can be useful </w:t>
+      </w:r>
+      <w:r>
+        <w:rPr>
+          <w:rFonts w:ascii="Segoe UI" w:hAnsi="Segoe UI" w:cs="Segoe UI"/>
+          <w:color w:val="24292E"/>
+        </w:rPr>
+        <w:t xml:space="preserve">in the scenario which </w:t>
+      </w:r>
+      <w:r>
+        <w:rPr>
+          <w:rFonts w:ascii="Segoe UI" w:hAnsi="Segoe UI" w:cs="Segoe UI"/>
+          <w:color w:val="24292E"/>
+        </w:rPr>
+        <w:t xml:space="preserve">the 72% </w:t>
+      </w:r>
+      <w:r>
+        <w:rPr>
+          <w:rFonts w:ascii="Segoe UI" w:hAnsi="Segoe UI" w:cs="Segoe UI"/>
+          <w:color w:val="24292E"/>
+        </w:rPr>
+        <w:t xml:space="preserve">of that target are “1” </w:t>
+      </w:r>
+      <w:r>
+        <w:rPr>
+          <w:rFonts w:ascii="Segoe UI" w:hAnsi="Segoe UI" w:cs="Segoe UI"/>
+          <w:color w:val="24292E"/>
+        </w:rPr>
+        <w:t xml:space="preserve">and </w:t>
+      </w:r>
+      <w:r>
+        <w:rPr>
+          <w:rFonts w:ascii="Segoe UI" w:hAnsi="Segoe UI" w:cs="Segoe UI"/>
+          <w:color w:val="24292E"/>
+        </w:rPr>
+        <w:t>28% are “0”.</w:t>
+      </w:r>
+    </w:p>
+    <w:p>
+      <w:pPr>
+        <w:pStyle w:val="NormalWeb"/>
+        <w:shd w:val="clear" w:color="auto" w:fill="FFFFFF"/>
+        <w:spacing w:before="240" w:beforeAutospacing="0" w:after="0" w:afterAutospacing="0"/>
+        <w:rPr>
+          <w:rFonts w:ascii="Segoe UI" w:hAnsi="Segoe UI" w:cs="Segoe UI"/>
+          <w:color w:val="24292E"/>
+        </w:rPr>
+      </w:pPr>
+    </w:p>
+    <w:p>
+      <w:pPr>
+        <w:pStyle w:val="NormalWeb"/>
+        <w:shd w:val="clear" w:color="auto" w:fill="FFFFFF"/>
+        <w:spacing w:before="240" w:beforeAutospacing="0" w:after="0" w:afterAutospacing="0"/>
+        <w:rPr>
+          <w:rFonts w:ascii="Helvetica" w:hAnsi="Helvetica" w:cs="Helvetica"/>
+          <w:color w:val="000000"/>
+          <w:sz w:val="21"/>
+          <w:szCs w:val="21"/>
+        </w:rPr>
+      </w:pPr>
+      <w:r>
+        <w:rPr>
+          <w:rFonts w:ascii="Helvetica" w:hAnsi="Helvetica" w:cs="Helvetica"/>
+          <w:color w:val="000000"/>
+          <w:sz w:val="21"/>
+          <w:szCs w:val="21"/>
+        </w:rPr>
+        <w:t>The outcome is '</w:t>
+      </w:r>
+      <w:proofErr w:type="spellStart"/>
+      <w:r>
+        <w:rPr>
+          <w:rFonts w:ascii="Helvetica" w:hAnsi="Helvetica" w:cs="Helvetica"/>
+          <w:color w:val="000000"/>
+          <w:sz w:val="21"/>
+          <w:szCs w:val="21"/>
+        </w:rPr>
+        <w:t>booked_up_target</w:t>
+      </w:r>
+      <w:proofErr w:type="spellEnd"/>
+      <w:r>
+        <w:rPr>
+          <w:rFonts w:ascii="Helvetica" w:hAnsi="Helvetica" w:cs="Helvetica"/>
+          <w:color w:val="000000"/>
+          <w:sz w:val="21"/>
+          <w:szCs w:val="21"/>
+        </w:rPr>
+        <w:t xml:space="preserve">' is binary variable which is set to 1 if at least 70 out of 90 days are booked and 0 otherwise. Therefore, I </w:t>
+      </w:r>
+      <w:proofErr w:type="spellStart"/>
+      <w:r>
+        <w:rPr>
+          <w:rFonts w:ascii="Helvetica" w:hAnsi="Helvetica" w:cs="Helvetica"/>
+          <w:color w:val="000000"/>
+          <w:sz w:val="21"/>
+          <w:szCs w:val="21"/>
+        </w:rPr>
+        <w:t>wll</w:t>
+      </w:r>
+      <w:proofErr w:type="spellEnd"/>
+      <w:r>
+        <w:rPr>
+          <w:rFonts w:ascii="Helvetica" w:hAnsi="Helvetica" w:cs="Helvetica"/>
+          <w:color w:val="000000"/>
+          <w:sz w:val="21"/>
+          <w:szCs w:val="21"/>
+        </w:rPr>
+        <w:t xml:space="preserve"> use classification models.</w:t>
+      </w:r>
+    </w:p>
+    <w:p>
+      <w:pPr>
+        <w:pStyle w:val="NormalWeb"/>
+        <w:shd w:val="clear" w:color="auto" w:fill="FFFFFF"/>
+        <w:spacing w:before="240" w:beforeAutospacing="0" w:after="0" w:afterAutospacing="0"/>
+        <w:rPr>
+          <w:rFonts w:ascii="Helvetica" w:hAnsi="Helvetica" w:cs="Helvetica"/>
+          <w:color w:val="000000"/>
+          <w:sz w:val="21"/>
+          <w:szCs w:val="21"/>
+        </w:rPr>
+      </w:pPr>
+      <w:r>
+        <w:rPr>
+          <w:rFonts w:ascii="Helvetica" w:hAnsi="Helvetica" w:cs="Helvetica"/>
+          <w:color w:val="000000"/>
+          <w:sz w:val="21"/>
+          <w:szCs w:val="21"/>
+        </w:rPr>
+        <w:lastRenderedPageBreak/>
+        <w:t>Checking the model performance using AUC metric. By using Area Under the Curve (AUC) metric, I will Select the best performing model.</w:t>
+      </w:r>
+    </w:p>
+    <w:p>
+      <w:pPr>
+        <w:pStyle w:val="NormalWeb"/>
+        <w:shd w:val="clear" w:color="auto" w:fill="FFFFFF"/>
+        <w:spacing w:before="240" w:beforeAutospacing="0" w:after="0" w:afterAutospacing="0"/>
+        <w:rPr>
+          <w:rFonts w:ascii="Helvetica" w:hAnsi="Helvetica" w:cs="Helvetica"/>
+          <w:color w:val="000000"/>
+          <w:sz w:val="21"/>
+          <w:szCs w:val="21"/>
+        </w:rPr>
+      </w:pPr>
+      <w:r>
+        <w:rPr>
+          <w:rFonts w:ascii="Helvetica" w:hAnsi="Helvetica" w:cs="Helvetica"/>
+          <w:color w:val="000000"/>
+          <w:sz w:val="21"/>
+          <w:szCs w:val="21"/>
+        </w:rPr>
+        <w:t>Area Under the Curve (AUC) is a statistical metric that indicates the degree of accuracy of a classification model.</w:t>
+      </w:r>
+    </w:p>
+    <w:p>
+      <w:pPr>
+        <w:pStyle w:val="NormalWeb"/>
+        <w:shd w:val="clear" w:color="auto" w:fill="FFFFFF"/>
+        <w:spacing w:before="240" w:beforeAutospacing="0" w:after="0" w:afterAutospacing="0"/>
+        <w:rPr>
+          <w:rFonts w:ascii="Helvetica" w:hAnsi="Helvetica" w:cs="Helvetica"/>
+          <w:color w:val="000000"/>
+          <w:sz w:val="21"/>
+          <w:szCs w:val="21"/>
+        </w:rPr>
+      </w:pPr>
+      <w:r>
+        <w:rPr>
+          <w:rFonts w:ascii="Helvetica" w:hAnsi="Helvetica" w:cs="Helvetica"/>
+          <w:color w:val="000000"/>
+          <w:sz w:val="21"/>
+          <w:szCs w:val="21"/>
+        </w:rPr>
+        <w:t xml:space="preserve">● Indicates the probability that predicting the outcome is better than chance </w:t>
+      </w:r>
+    </w:p>
+    <w:p>
+      <w:pPr>
+        <w:pStyle w:val="NormalWeb"/>
+        <w:shd w:val="clear" w:color="auto" w:fill="FFFFFF"/>
+        <w:spacing w:before="240" w:beforeAutospacing="0" w:after="0" w:afterAutospacing="0"/>
+        <w:rPr>
+          <w:rFonts w:ascii="Helvetica" w:hAnsi="Helvetica" w:cs="Helvetica"/>
+          <w:color w:val="000000"/>
+          <w:sz w:val="21"/>
+          <w:szCs w:val="21"/>
+        </w:rPr>
+      </w:pPr>
+      <w:r>
+        <w:rPr>
+          <w:rFonts w:ascii="Helvetica" w:hAnsi="Helvetica" w:cs="Helvetica"/>
+          <w:color w:val="000000"/>
+          <w:sz w:val="21"/>
+          <w:szCs w:val="21"/>
+        </w:rPr>
+        <w:t>● It is an approximation of the concordance statistic (C-statistic).</w:t>
+      </w:r>
+    </w:p>
+    <w:p>
+      <w:pPr>
+        <w:pStyle w:val="NormalWeb"/>
+        <w:shd w:val="clear" w:color="auto" w:fill="FFFFFF"/>
+        <w:spacing w:before="240" w:beforeAutospacing="0" w:after="0" w:afterAutospacing="0"/>
+        <w:rPr>
+          <w:rFonts w:ascii="Helvetica" w:hAnsi="Helvetica" w:cs="Helvetica"/>
+          <w:color w:val="000000"/>
+          <w:sz w:val="21"/>
+          <w:szCs w:val="21"/>
+        </w:rPr>
+      </w:pPr>
+      <w:r>
+        <w:rPr>
+          <w:rFonts w:ascii="Helvetica" w:hAnsi="Helvetica" w:cs="Helvetica"/>
+          <w:color w:val="000000"/>
+          <w:sz w:val="21"/>
+          <w:szCs w:val="21"/>
+        </w:rPr>
+        <w:t>● Values range from 0.5 to 1.0:</w:t>
+      </w:r>
+    </w:p>
+    <w:p>
+      <w:pPr>
+        <w:pStyle w:val="HTMLPreformatted"/>
+        <w:shd w:val="clear" w:color="auto" w:fill="FFFFFF"/>
+        <w:wordWrap w:val="0"/>
+        <w:spacing w:before="240" w:after="240"/>
+        <w:ind w:left="480" w:right="480"/>
+        <w:rPr>
+          <w:rStyle w:val="HTMLCode"/>
+          <w:rFonts w:eastAsia="Arial"/>
+          <w:color w:val="000000"/>
+          <w:sz w:val="21"/>
+          <w:szCs w:val="21"/>
+          <w:bdr w:val="none" w:sz="0" w:space="0" w:color="auto" w:frame="1"/>
+          <w:shd w:val="clear" w:color="auto" w:fill="FFFFFF"/>
+        </w:rPr>
+      </w:pPr>
+      <w:r>
+        <w:rPr>
+          <w:rStyle w:val="HTMLCode"/>
+          <w:rFonts w:eastAsia="Arial"/>
+          <w:color w:val="000000"/>
+          <w:sz w:val="21"/>
+          <w:szCs w:val="21"/>
+          <w:bdr w:val="none" w:sz="0" w:space="0" w:color="auto" w:frame="1"/>
+          <w:shd w:val="clear" w:color="auto" w:fill="FFFFFF"/>
+        </w:rPr>
+        <w:t xml:space="preserve">○ 0.5 indicates that the model </w:t>
+      </w:r>
+      <w:proofErr w:type="gramStart"/>
+      <w:r>
+        <w:rPr>
+          <w:rStyle w:val="HTMLCode"/>
+          <w:rFonts w:eastAsia="Arial"/>
+          <w:color w:val="000000"/>
+          <w:sz w:val="21"/>
+          <w:szCs w:val="21"/>
+          <w:bdr w:val="none" w:sz="0" w:space="0" w:color="auto" w:frame="1"/>
+          <w:shd w:val="clear" w:color="auto" w:fill="FFFFFF"/>
+        </w:rPr>
+        <w:t>do</w:t>
+      </w:r>
+      <w:proofErr w:type="gramEnd"/>
+      <w:r>
+        <w:rPr>
+          <w:rStyle w:val="HTMLCode"/>
+          <w:rFonts w:eastAsia="Arial"/>
+          <w:color w:val="000000"/>
+          <w:sz w:val="21"/>
+          <w:szCs w:val="21"/>
+          <w:bdr w:val="none" w:sz="0" w:space="0" w:color="auto" w:frame="1"/>
+          <w:shd w:val="clear" w:color="auto" w:fill="FFFFFF"/>
+        </w:rPr>
+        <w:t xml:space="preserve"> not perform better than chance</w:t>
+      </w:r>
+    </w:p>
+    <w:p>
+      <w:pPr>
+        <w:pStyle w:val="HTMLPreformatted"/>
+        <w:shd w:val="clear" w:color="auto" w:fill="FFFFFF"/>
+        <w:wordWrap w:val="0"/>
+        <w:spacing w:before="240" w:after="240"/>
+        <w:ind w:left="480" w:right="480"/>
+        <w:rPr>
+          <w:color w:val="000000"/>
+          <w:sz w:val="21"/>
+          <w:szCs w:val="21"/>
+        </w:rPr>
+      </w:pPr>
+      <w:r>
+        <w:rPr>
+          <w:rStyle w:val="HTMLCode"/>
+          <w:rFonts w:eastAsia="Arial"/>
+          <w:color w:val="000000"/>
+          <w:sz w:val="21"/>
+          <w:szCs w:val="21"/>
+          <w:bdr w:val="none" w:sz="0" w:space="0" w:color="auto" w:frame="1"/>
+          <w:shd w:val="clear" w:color="auto" w:fill="FFFFFF"/>
+        </w:rPr>
+        <w:t>○ 1.0 indicates that the model perfectly predicts the outcome.</w:t>
+      </w:r>
+    </w:p>
+    <w:p>
+      <w:pPr>
+        <w:pStyle w:val="Heading5"/>
+        <w:shd w:val="clear" w:color="auto" w:fill="FFFFFF"/>
+        <w:bidi w:val="0"/>
+        <w:spacing w:before="480"/>
+        <w:rPr>
+          <w:rFonts w:ascii="Helvetica" w:hAnsi="Helvetica" w:cs="Helvetica"/>
+          <w:i/>
+          <w:iCs/>
+          <w:color w:val="000000"/>
+          <w:sz w:val="21"/>
+          <w:szCs w:val="21"/>
+        </w:rPr>
+      </w:pPr>
+      <w:r>
+        <w:rPr>
+          <w:rFonts w:ascii="Helvetica" w:hAnsi="Helvetica" w:cs="Helvetica"/>
+          <w:i/>
+          <w:iCs/>
+          <w:color w:val="000000"/>
+          <w:sz w:val="21"/>
+          <w:szCs w:val="21"/>
+        </w:rPr>
+        <w:t>I decided to choose Area Under the Curve (AUC) metric because the outcome '</w:t>
+      </w:r>
+      <w:proofErr w:type="spellStart"/>
+      <w:r>
+        <w:rPr>
+          <w:rFonts w:ascii="Helvetica" w:hAnsi="Helvetica" w:cs="Helvetica"/>
+          <w:i/>
+          <w:iCs/>
+          <w:color w:val="000000"/>
+          <w:sz w:val="21"/>
+          <w:szCs w:val="21"/>
+        </w:rPr>
+        <w:t>booked_up_target</w:t>
+      </w:r>
+      <w:proofErr w:type="spellEnd"/>
+      <w:r>
+        <w:rPr>
+          <w:rFonts w:ascii="Helvetica" w:hAnsi="Helvetica" w:cs="Helvetica"/>
+          <w:i/>
+          <w:iCs/>
+          <w:color w:val="000000"/>
+          <w:sz w:val="21"/>
+          <w:szCs w:val="21"/>
+        </w:rPr>
+        <w:t>' is unbalanced. We saw in the EDA section that the percentage of "1" value is 72% and "o" value is 28%. Therefore, the best metric that can suit us and also considered a quality one is AUC.</w:t>
+      </w:r>
+    </w:p>
+    <w:p>
+      <w:pPr>
+        <w:pStyle w:val="NormalWeb"/>
+        <w:shd w:val="clear" w:color="auto" w:fill="FFFFFF"/>
+        <w:spacing w:before="240" w:beforeAutospacing="0" w:after="0" w:afterAutospacing="0"/>
+        <w:rPr>
+          <w:rFonts w:ascii="Helvetica" w:hAnsi="Helvetica" w:cs="Helvetica"/>
+          <w:color w:val="000000"/>
+          <w:sz w:val="21"/>
+          <w:szCs w:val="21"/>
+        </w:rPr>
+      </w:pPr>
+    </w:p>
+    <w:p>
+      <w:pPr>
+        <w:pStyle w:val="NormalWeb"/>
+        <w:shd w:val="clear" w:color="auto" w:fill="FFFFFF"/>
+        <w:spacing w:before="240" w:beforeAutospacing="0" w:after="0" w:afterAutospacing="0"/>
+        <w:rPr>
+          <w:rFonts w:ascii="Helvetica" w:hAnsi="Helvetica" w:cs="Helvetica"/>
+          <w:color w:val="000000"/>
+          <w:sz w:val="21"/>
+          <w:szCs w:val="21"/>
+        </w:rPr>
+      </w:pPr>
+    </w:p>
+    <w:p>
+      <w:pPr>
+        <w:bidi w:val="0"/>
+        <w:rPr>
+          <w:rFonts w:ascii="Segoe UI" w:hAnsi="Segoe UI" w:cs="Segoe UI"/>
+          <w:b/>
+          <w:bCs/>
+          <w:color w:val="24292E"/>
+          <w:u w:val="single"/>
+        </w:rPr>
+      </w:pPr>
+      <w:r>
+        <w:t>Here you have to describe how do you plan to develop your models:</w:t>
+      </w:r>
+    </w:p>
+    <w:p>
+      <w:pPr>
+        <w:numPr>
+          <w:ilvl w:val="0"/>
+          <w:numId w:val="13"/>
+        </w:numPr>
+        <w:bidi w:val="0"/>
+        <w:spacing w:after="0" w:line="276" w:lineRule="auto"/>
+      </w:pPr>
+      <w:r>
+        <w:t xml:space="preserve">How do you plan to divide your </w:t>
+      </w:r>
+      <w:proofErr w:type="gramStart"/>
+      <w:r>
+        <w:t>data</w:t>
+      </w:r>
+      <w:proofErr w:type="gramEnd"/>
+    </w:p>
+    <w:p>
+      <w:pPr>
+        <w:numPr>
+          <w:ilvl w:val="1"/>
+          <w:numId w:val="13"/>
+        </w:numPr>
+        <w:bidi w:val="0"/>
+        <w:spacing w:after="0" w:line="276" w:lineRule="auto"/>
+      </w:pPr>
+      <w:r>
+        <w:t>Training, validation, test - proportions, techniques</w:t>
+      </w:r>
+    </w:p>
+    <w:p>
+      <w:pPr>
+        <w:numPr>
+          <w:ilvl w:val="0"/>
+          <w:numId w:val="13"/>
+        </w:numPr>
+        <w:bidi w:val="0"/>
+        <w:spacing w:after="0" w:line="276" w:lineRule="auto"/>
+      </w:pPr>
+      <w:r>
+        <w:t>Do you need to balance your data? How?</w:t>
+      </w:r>
+    </w:p>
+    <w:p>
+      <w:pPr>
+        <w:numPr>
+          <w:ilvl w:val="0"/>
+          <w:numId w:val="13"/>
+        </w:numPr>
+        <w:bidi w:val="0"/>
+        <w:spacing w:after="0" w:line="276" w:lineRule="auto"/>
+      </w:pPr>
+      <w:r>
+        <w:t>Do you need to stratify/subsample your data? How?</w:t>
+      </w:r>
+    </w:p>
+    <w:p>
+      <w:pPr>
+        <w:numPr>
+          <w:ilvl w:val="0"/>
+          <w:numId w:val="13"/>
+        </w:numPr>
+        <w:bidi w:val="0"/>
+        <w:spacing w:after="0" w:line="276" w:lineRule="auto"/>
+      </w:pPr>
+      <w:r>
+        <w:t>What techniques will you apply to model your outcome?</w:t>
+      </w:r>
+    </w:p>
+    <w:p>
+      <w:pPr>
+        <w:numPr>
+          <w:ilvl w:val="1"/>
+          <w:numId w:val="13"/>
+        </w:numPr>
+        <w:bidi w:val="0"/>
+        <w:spacing w:after="0" w:line="276" w:lineRule="auto"/>
+      </w:pPr>
+      <w:r>
+        <w:t>Unsupervised</w:t>
+      </w:r>
+    </w:p>
+    <w:p>
+      <w:pPr>
+        <w:numPr>
+          <w:ilvl w:val="1"/>
+          <w:numId w:val="13"/>
+        </w:numPr>
+        <w:bidi w:val="0"/>
+        <w:spacing w:after="0" w:line="276" w:lineRule="auto"/>
+      </w:pPr>
+      <w:r>
+        <w:t>Regression</w:t>
+      </w:r>
+    </w:p>
+    <w:p>
+      <w:pPr>
+        <w:numPr>
+          <w:ilvl w:val="1"/>
+          <w:numId w:val="13"/>
+        </w:numPr>
+        <w:bidi w:val="0"/>
+        <w:spacing w:after="0" w:line="276" w:lineRule="auto"/>
+      </w:pPr>
+      <w:r>
+        <w:t>Classification</w:t>
+      </w:r>
+    </w:p>
+    <w:p>
+      <w:pPr>
+        <w:numPr>
+          <w:ilvl w:val="0"/>
+          <w:numId w:val="13"/>
+        </w:numPr>
+        <w:bidi w:val="0"/>
+        <w:spacing w:after="0" w:line="276" w:lineRule="auto"/>
+      </w:pPr>
+      <w:r>
+        <w:t>Will you use cross-validation and/or bootstrap?</w:t>
+      </w:r>
+    </w:p>
+    <w:p>
+      <w:pPr>
+        <w:numPr>
+          <w:ilvl w:val="0"/>
+          <w:numId w:val="13"/>
+        </w:numPr>
+        <w:bidi w:val="0"/>
+        <w:spacing w:after="0" w:line="276" w:lineRule="auto"/>
+      </w:pPr>
+      <w:r>
+        <w:t>Which measures you will use to train and evaluate your models? Why?</w:t>
+      </w:r>
+    </w:p>
+    <w:p>
+      <w:pPr>
+        <w:numPr>
+          <w:ilvl w:val="0"/>
+          <w:numId w:val="13"/>
+        </w:numPr>
+        <w:bidi w:val="0"/>
+        <w:spacing w:after="0" w:line="276" w:lineRule="auto"/>
+      </w:pPr>
+      <w:r>
+        <w:t>Do you plan to use ensemble or will use your best model?</w:t>
+      </w:r>
+    </w:p>
+    <w:p/>
+    <w:p>
+      <w:pPr>
+        <w:bidi w:val="0"/>
+        <w:rPr>
+          <w:rFonts w:ascii="Segoe UI" w:hAnsi="Segoe UI" w:cs="Segoe UI"/>
           <w:color w:val="24292E"/>
         </w:rPr>
       </w:pPr>
@@ -2615,6 +3576,119 @@
     </w:lvl>
   </w:abstractNum>
   <w:abstractNum w:abstractNumId="1" w15:restartNumberingAfterBreak="0">
+    <w:nsid w:val="0B475E65"/>
+    <w:multiLevelType w:val="multilevel"/>
+    <w:tmpl w:val="267CBB3A"/>
+    <w:lvl w:ilvl="0">
+      <w:start w:val="1"/>
+      <w:numFmt w:val="bullet"/>
+      <w:lvlText w:val="●"/>
+      <w:lvlJc w:val="left"/>
+      <w:pPr>
+        <w:ind w:left="720" w:hanging="360"/>
+      </w:pPr>
+      <w:rPr>
+        <w:u w:val="none"/>
+      </w:rPr>
+    </w:lvl>
+    <w:lvl w:ilvl="1">
+      <w:start w:val="1"/>
+      <w:numFmt w:val="bullet"/>
+      <w:lvlText w:val="○"/>
+      <w:lvlJc w:val="left"/>
+      <w:pPr>
+        <w:ind w:left="1440" w:hanging="360"/>
+      </w:pPr>
+      <w:rPr>
+        <w:u w:val="none"/>
+      </w:rPr>
+    </w:lvl>
+    <w:lvl w:ilvl="2">
+      <w:start w:val="1"/>
+      <w:numFmt w:val="bullet"/>
+      <w:lvlText w:val="■"/>
+      <w:lvlJc w:val="left"/>
+      <w:pPr>
+        <w:ind w:left="2160" w:hanging="360"/>
+      </w:pPr>
+      <w:rPr>
+        <w:u w:val="none"/>
+      </w:rPr>
+    </w:lvl>
+    <w:lvl w:ilvl="3">
+      <w:start w:val="1"/>
+      <w:numFmt w:val="bullet"/>
+      <w:lvlText w:val="●"/>
+      <w:lvlJc w:val="left"/>
+      <w:pPr>
+        <w:ind w:left="2880" w:hanging="360"/>
+      </w:pPr>
+      <w:rPr>
+        <w:u w:val="none"/>
+      </w:rPr>
+    </w:lvl>
+    <w:lvl w:ilvl="4">
+      <w:start w:val="1"/>
+      <w:numFmt w:val="bullet"/>
+      <w:lvlText w:val="○"/>
+      <w:lvlJc w:val="left"/>
+      <w:pPr>
+        <w:ind w:left="3600" w:hanging="360"/>
+      </w:pPr>
+      <w:rPr>
+        <w:u w:val="none"/>
+      </w:rPr>
+    </w:lvl>
+    <w:lvl w:ilvl="5">
+      <w:start w:val="1"/>
+      <w:numFmt w:val="bullet"/>
+      <w:lvlText w:val="■"/>
+      <w:lvlJc w:val="left"/>
+      <w:pPr>
+        <w:ind w:left="4320" w:hanging="360"/>
+      </w:pPr>
+      <w:rPr>
+        <w:u w:val="none"/>
+      </w:rPr>
+    </w:lvl>
+    <w:lvl w:ilvl="6">
+      <w:start w:val="1"/>
+      <w:numFmt w:val="bullet"/>
+      <w:lvlText w:val="●"/>
+      <w:lvlJc w:val="left"/>
+      <w:pPr>
+        <w:ind w:left="5040" w:hanging="360"/>
+      </w:pPr>
+      <w:rPr>
+        <w:u w:val="none"/>
+      </w:rPr>
+    </w:lvl>
+    <w:lvl w:ilvl="7">
+      <w:start w:val="1"/>
+      <w:numFmt w:val="bullet"/>
+      <w:lvlText w:val="○"/>
+      <w:lvlJc w:val="left"/>
+      <w:pPr>
+        <w:ind w:left="5760" w:hanging="360"/>
+      </w:pPr>
+      <w:rPr>
+        <w:u w:val="none"/>
+      </w:rPr>
+    </w:lvl>
+    <w:lvl w:ilvl="8">
+      <w:start w:val="1"/>
+      <w:numFmt w:val="bullet"/>
+      <w:lvlText w:val="■"/>
+      <w:lvlJc w:val="left"/>
+      <w:pPr>
+        <w:ind w:left="6480" w:hanging="360"/>
+      </w:pPr>
+      <w:rPr>
+        <w:u w:val="none"/>
+      </w:rPr>
+    </w:lvl>
+  </w:abstractNum>
+  <w:abstractNum w:abstractNumId="2" w15:restartNumberingAfterBreak="0">
     <w:nsid w:val="141F1E5A"/>
     <w:multiLevelType w:val="multilevel"/>
     <w:tmpl w:val="419E978E"/>
@@ -2727,7 +3801,7 @@
       </w:pPr>
     </w:lvl>
   </w:abstractNum>
-  <w:abstractNum w:abstractNumId="2" w15:restartNumberingAfterBreak="0">
+  <w:abstractNum w:abstractNumId="3" w15:restartNumberingAfterBreak="0">
     <w:nsid w:val="18A81ECE"/>
     <w:multiLevelType w:val="multilevel"/>
     <w:tmpl w:val="FF8AEED0"/>
@@ -2876,7 +3950,7 @@
       </w:rPr>
     </w:lvl>
   </w:abstractNum>
-  <w:abstractNum w:abstractNumId="3" w15:restartNumberingAfterBreak="0">
+  <w:abstractNum w:abstractNumId="4" w15:restartNumberingAfterBreak="0">
     <w:nsid w:val="26B76BF1"/>
     <w:multiLevelType w:val="multilevel"/>
     <w:tmpl w:val="A73C522A"/>
@@ -2989,7 +4063,7 @@
       </w:rPr>
     </w:lvl>
   </w:abstractNum>
-  <w:abstractNum w:abstractNumId="4" w15:restartNumberingAfterBreak="0">
+  <w:abstractNum w:abstractNumId="5" w15:restartNumberingAfterBreak="0">
     <w:nsid w:val="28527A9D"/>
     <w:multiLevelType w:val="multilevel"/>
     <w:tmpl w:val="698A2D26"/>
@@ -3138,7 +4212,7 @@
       </w:rPr>
     </w:lvl>
   </w:abstractNum>
-  <w:abstractNum w:abstractNumId="5" w15:restartNumberingAfterBreak="0">
+  <w:abstractNum w:abstractNumId="6" w15:restartNumberingAfterBreak="0">
     <w:nsid w:val="2A6A50AD"/>
     <w:multiLevelType w:val="multilevel"/>
     <w:tmpl w:val="826857D0"/>
@@ -3287,7 +4361,7 @@
       </w:rPr>
     </w:lvl>
   </w:abstractNum>
-  <w:abstractNum w:abstractNumId="6" w15:restartNumberingAfterBreak="0">
+  <w:abstractNum w:abstractNumId="7" w15:restartNumberingAfterBreak="0">
     <w:nsid w:val="42B607F4"/>
     <w:multiLevelType w:val="multilevel"/>
     <w:tmpl w:val="763E8526"/>
@@ -3400,7 +4474,7 @@
       </w:pPr>
     </w:lvl>
   </w:abstractNum>
-  <w:abstractNum w:abstractNumId="7" w15:restartNumberingAfterBreak="0">
+  <w:abstractNum w:abstractNumId="8" w15:restartNumberingAfterBreak="0">
     <w:nsid w:val="46F74132"/>
     <w:multiLevelType w:val="hybridMultilevel"/>
     <w:tmpl w:val="EAA2D13A"/>
@@ -3489,7 +4563,7 @@
       </w:pPr>
     </w:lvl>
   </w:abstractNum>
-  <w:abstractNum w:abstractNumId="8" w15:restartNumberingAfterBreak="0">
+  <w:abstractNum w:abstractNumId="9" w15:restartNumberingAfterBreak="0">
     <w:nsid w:val="57191DE3"/>
     <w:multiLevelType w:val="multilevel"/>
     <w:tmpl w:val="87CE4BC8"/>
@@ -3602,7 +4676,7 @@
       </w:pPr>
     </w:lvl>
   </w:abstractNum>
-  <w:abstractNum w:abstractNumId="9" w15:restartNumberingAfterBreak="0">
+  <w:abstractNum w:abstractNumId="10" w15:restartNumberingAfterBreak="0">
     <w:nsid w:val="63A03F16"/>
     <w:multiLevelType w:val="multilevel"/>
     <w:tmpl w:val="ECA869CE"/>
@@ -3715,7 +4789,7 @@
       </w:pPr>
     </w:lvl>
   </w:abstractNum>
-  <w:abstractNum w:abstractNumId="10" w15:restartNumberingAfterBreak="0">
+  <w:abstractNum w:abstractNumId="11" w15:restartNumberingAfterBreak="0">
     <w:nsid w:val="69051FA6"/>
     <w:multiLevelType w:val="hybridMultilevel"/>
     <w:tmpl w:val="D9F2C744"/>
@@ -3828,7 +4902,7 @@
       </w:rPr>
     </w:lvl>
   </w:abstractNum>
-  <w:abstractNum w:abstractNumId="11" w15:restartNumberingAfterBreak="0">
+  <w:abstractNum w:abstractNumId="12" w15:restartNumberingAfterBreak="0">
     <w:nsid w:val="711C7C4C"/>
     <w:multiLevelType w:val="multilevel"/>
     <w:tmpl w:val="658C348C"/>
@@ -3978,40 +5052,43 @@
     </w:lvl>
   </w:abstractNum>
   <w:num w:numId="1">
+    <w:abstractNumId w:val="6"/>
+  </w:num>
+  <w:num w:numId="2">
+    <w:abstractNumId w:val="12"/>
+  </w:num>
+  <w:num w:numId="3">
     <w:abstractNumId w:val="5"/>
   </w:num>
-  <w:num w:numId="2">
+  <w:num w:numId="4">
+    <w:abstractNumId w:val="4"/>
+  </w:num>
+  <w:num w:numId="5">
+    <w:abstractNumId w:val="3"/>
+  </w:num>
+  <w:num w:numId="6">
     <w:abstractNumId w:val="11"/>
   </w:num>
-  <w:num w:numId="3">
-    <w:abstractNumId w:val="4"/>
-  </w:num>
-  <w:num w:numId="4">
-    <w:abstractNumId w:val="3"/>
-  </w:num>
-  <w:num w:numId="5">
-    <w:abstractNumId w:val="2"/>
-  </w:num>
-  <w:num w:numId="6">
-    <w:abstractNumId w:val="10"/>
-  </w:num>
   <w:num w:numId="7">
-    <w:abstractNumId w:val="7"/>
+    <w:abstractNumId w:val="8"/>
   </w:num>
   <w:num w:numId="8">
-    <w:abstractNumId w:val="8"/>
+    <w:abstractNumId w:val="9"/>
   </w:num>
   <w:num w:numId="9">
-    <w:abstractNumId w:val="1"/>
+    <w:abstractNumId w:val="2"/>
   </w:num>
   <w:num w:numId="10">
     <w:abstractNumId w:val="0"/>
   </w:num>
   <w:num w:numId="11">
-    <w:abstractNumId w:val="9"/>
+    <w:abstractNumId w:val="10"/>
   </w:num>
   <w:num w:numId="12">
-    <w:abstractNumId w:val="6"/>
+    <w:abstractNumId w:val="7"/>
+  </w:num>
+  <w:num w:numId="13">
+    <w:abstractNumId w:val="1"/>
   </w:num>
 </w:numbering>
 </file>
@@ -4486,6 +5563,27 @@
       <w:szCs w:val="24"/>
     </w:rPr>
   </w:style>
+  <w:style w:type="paragraph" w:styleId="Heading5">
+    <w:name w:val="heading 5"/>
+    <w:basedOn w:val="Normal"/>
+    <w:next w:val="Normal"/>
+    <w:link w:val="Heading5Char"/>
+    <w:uiPriority w:val="9"/>
+    <w:semiHidden/>
+    <w:unhideWhenUsed/>
+    <w:qFormat/>
+    <w:rsid w:val="000C4CF2"/>
+    <w:pPr>
+      <w:keepNext/>
+      <w:keepLines/>
+      <w:spacing w:before="40" w:after="0"/>
+      <w:outlineLvl w:val="4"/>
+    </w:pPr>
+    <w:rPr>
+      <w:rFonts w:asciiTheme="majorHAnsi" w:eastAsiaTheme="majorEastAsia" w:hAnsiTheme="majorHAnsi" w:cstheme="majorBidi"/>
+      <w:color w:val="2F5496" w:themeColor="accent1" w:themeShade="BF"/>
+    </w:rPr>
+  </w:style>
   <w:style w:type="character" w:default="1" w:styleId="DefaultParagraphFont">
     <w:name w:val="Default Paragraph Font"/>
     <w:uiPriority w:val="1"/>
@@ -4642,6 +5740,67 @@
       <w:color w:val="1F3763" w:themeColor="accent1" w:themeShade="7F"/>
       <w:sz w:val="24"/>
       <w:szCs w:val="24"/>
+    </w:rPr>
+  </w:style>
+  <w:style w:type="character" w:customStyle="1" w:styleId="Heading5Char">
+    <w:name w:val="Heading 5 Char"/>
+    <w:basedOn w:val="DefaultParagraphFont"/>
+    <w:link w:val="Heading5"/>
+    <w:uiPriority w:val="9"/>
+    <w:semiHidden/>
+    <w:rsid w:val="000C4CF2"/>
+    <w:rPr>
+      <w:rFonts w:asciiTheme="majorHAnsi" w:eastAsiaTheme="majorEastAsia" w:hAnsiTheme="majorHAnsi" w:cstheme="majorBidi"/>
+      <w:color w:val="2F5496" w:themeColor="accent1" w:themeShade="BF"/>
+    </w:rPr>
+  </w:style>
+  <w:style w:type="paragraph" w:styleId="HTMLPreformatted">
+    <w:name w:val="HTML Preformatted"/>
+    <w:basedOn w:val="Normal"/>
+    <w:link w:val="HTMLPreformattedChar"/>
+    <w:uiPriority w:val="99"/>
+    <w:semiHidden/>
+    <w:unhideWhenUsed/>
+    <w:rsid w:val="000C4CF2"/>
+    <w:pPr>
+      <w:tabs>
+        <w:tab w:val="left" w:pos="916"/>
+        <w:tab w:val="left" w:pos="1832"/>
+        <w:tab w:val="left" w:pos="2748"/>
+        <w:tab w:val="left" w:pos="3664"/>
+        <w:tab w:val="left" w:pos="4580"/>
+        <w:tab w:val="left" w:pos="5496"/>
+        <w:tab w:val="left" w:pos="6412"/>
+        <w:tab w:val="left" w:pos="7328"/>
+        <w:tab w:val="left" w:pos="8244"/>
+        <w:tab w:val="left" w:pos="9160"/>
+        <w:tab w:val="left" w:pos="10076"/>
+        <w:tab w:val="left" w:pos="10992"/>
+        <w:tab w:val="left" w:pos="11908"/>
+        <w:tab w:val="left" w:pos="12824"/>
+        <w:tab w:val="left" w:pos="13740"/>
+        <w:tab w:val="left" w:pos="14656"/>
+      </w:tabs>
+      <w:bidi w:val="0"/>
+      <w:spacing w:after="0" w:line="240" w:lineRule="auto"/>
+    </w:pPr>
+    <w:rPr>
+      <w:rFonts w:ascii="Courier New" w:eastAsia="Times New Roman" w:hAnsi="Courier New" w:cs="Courier New"/>
+      <w:sz w:val="20"/>
+      <w:szCs w:val="20"/>
+    </w:rPr>
+  </w:style>
+  <w:style w:type="character" w:customStyle="1" w:styleId="HTMLPreformattedChar">
+    <w:name w:val="HTML Preformatted Char"/>
+    <w:basedOn w:val="DefaultParagraphFont"/>
+    <w:link w:val="HTMLPreformatted"/>
+    <w:uiPriority w:val="99"/>
+    <w:semiHidden/>
+    <w:rsid w:val="000C4CF2"/>
+    <w:rPr>
+      <w:rFonts w:ascii="Courier New" w:eastAsia="Times New Roman" w:hAnsi="Courier New" w:cs="Courier New"/>
+      <w:sz w:val="20"/>
+      <w:szCs w:val="20"/>
     </w:rPr>
   </w:style>
 </w:styles>

</xml_diff>